<commit_message>
tasks to topic 5
</commit_message>
<xml_diff>
--- a/TP-KB-221-Savosta-Tymofii-IPR.DOCX
+++ b/TP-KB-221-Savosta-Tymofii-IPR.DOCX
@@ -3073,7 +3073,8 @@
       </w:pPr>
       <w:r>
         <w:rPr>
-          <w:lang w:val="uk-UA"/>
+          <w:noProof/>
+          <w:lang w:eastAsia="ru-RU"/>
         </w:rPr>
         <w:drawing>
           <wp:inline distT="0" distB="0" distL="0" distR="0" wp14:anchorId="590262BD" wp14:editId="72E50B73">
@@ -3113,7 +3114,8 @@
       </w:r>
       <w:r>
         <w:rPr>
-          <w:lang w:val="uk-UA"/>
+          <w:noProof/>
+          <w:lang w:eastAsia="ru-RU"/>
         </w:rPr>
         <w:drawing>
           <wp:inline distT="0" distB="0" distL="0" distR="0" wp14:anchorId="3AAC91B4" wp14:editId="413B570D">
@@ -3178,7 +3180,8 @@
       </w:pPr>
       <w:r>
         <w:rPr>
-          <w:lang w:val="uk-UA"/>
+          <w:noProof/>
+          <w:lang w:eastAsia="ru-RU"/>
         </w:rPr>
         <w:drawing>
           <wp:inline distT="0" distB="0" distL="0" distR="0" wp14:anchorId="4FC66991" wp14:editId="3F0F9353">
@@ -3218,7 +3221,8 @@
       </w:r>
       <w:r>
         <w:rPr>
-          <w:lang w:val="uk-UA"/>
+          <w:noProof/>
+          <w:lang w:eastAsia="ru-RU"/>
         </w:rPr>
         <w:drawing>
           <wp:inline distT="0" distB="0" distL="0" distR="0" wp14:anchorId="2CF4D943" wp14:editId="6423D3F3">
@@ -3298,7 +3302,8 @@
       </w:pPr>
       <w:r>
         <w:rPr>
-          <w:lang w:val="uk-UA"/>
+          <w:noProof/>
+          <w:lang w:eastAsia="ru-RU"/>
         </w:rPr>
         <w:lastRenderedPageBreak/>
         <w:drawing>
@@ -3355,9 +3360,10 @@
           <w:rStyle w:val="a3"/>
           <w:rFonts w:ascii="Times New Roman" w:hAnsi="Times New Roman" w:cs="Times New Roman"/>
           <w:bCs w:val="0"/>
-          <w:sz w:val="28"/>
-          <w:szCs w:val="28"/>
-          <w:lang w:val="uk-UA"/>
+          <w:noProof/>
+          <w:sz w:val="28"/>
+          <w:szCs w:val="28"/>
+          <w:lang w:eastAsia="ru-RU"/>
         </w:rPr>
         <w:drawing>
           <wp:inline distT="0" distB="0" distL="0" distR="0" wp14:anchorId="06C5094B" wp14:editId="410CC27C">
@@ -3395,8 +3401,843 @@
           </wp:inline>
         </w:drawing>
       </w:r>
+    </w:p>
+    <w:p>
+      <w:pPr>
+        <w:spacing w:line="240" w:lineRule="auto"/>
+        <w:rPr>
+          <w:rStyle w:val="a3"/>
+          <w:rFonts w:ascii="Times New Roman" w:hAnsi="Times New Roman" w:cs="Times New Roman"/>
+          <w:bCs w:val="0"/>
+          <w:sz w:val="28"/>
+          <w:szCs w:val="28"/>
+          <w:lang w:val="uk-UA"/>
+        </w:rPr>
+      </w:pPr>
+    </w:p>
+    <w:p>
+      <w:pPr>
+        <w:spacing w:line="240" w:lineRule="auto"/>
+        <w:rPr>
+          <w:rStyle w:val="a3"/>
+          <w:rFonts w:ascii="Times New Roman" w:hAnsi="Times New Roman" w:cs="Times New Roman"/>
+          <w:bCs w:val="0"/>
+          <w:sz w:val="28"/>
+          <w:szCs w:val="28"/>
+          <w:lang w:val="uk-UA"/>
+        </w:rPr>
+      </w:pPr>
+    </w:p>
+    <w:p>
+      <w:pPr>
+        <w:spacing w:line="240" w:lineRule="auto"/>
+        <w:rPr>
+          <w:rStyle w:val="a3"/>
+          <w:rFonts w:ascii="Times New Roman" w:hAnsi="Times New Roman" w:cs="Times New Roman"/>
+          <w:bCs w:val="0"/>
+          <w:sz w:val="28"/>
+          <w:szCs w:val="28"/>
+          <w:lang w:val="uk-UA"/>
+        </w:rPr>
+      </w:pPr>
+    </w:p>
+    <w:p>
+      <w:pPr>
+        <w:spacing w:line="240" w:lineRule="auto"/>
+        <w:rPr>
+          <w:rStyle w:val="a3"/>
+          <w:rFonts w:ascii="Times New Roman" w:hAnsi="Times New Roman" w:cs="Times New Roman"/>
+          <w:bCs w:val="0"/>
+          <w:sz w:val="28"/>
+          <w:szCs w:val="28"/>
+          <w:lang w:val="uk-UA"/>
+        </w:rPr>
+      </w:pPr>
+    </w:p>
+    <w:p>
+      <w:pPr>
+        <w:spacing w:line="240" w:lineRule="auto"/>
+        <w:rPr>
+          <w:rStyle w:val="a3"/>
+          <w:rFonts w:ascii="Times New Roman" w:hAnsi="Times New Roman" w:cs="Times New Roman"/>
+          <w:bCs w:val="0"/>
+          <w:sz w:val="28"/>
+          <w:szCs w:val="28"/>
+          <w:lang w:val="uk-UA"/>
+        </w:rPr>
+      </w:pPr>
+    </w:p>
+    <w:p>
+      <w:pPr>
+        <w:spacing w:line="240" w:lineRule="auto"/>
+        <w:rPr>
+          <w:rStyle w:val="a3"/>
+          <w:rFonts w:ascii="Times New Roman" w:hAnsi="Times New Roman" w:cs="Times New Roman"/>
+          <w:bCs w:val="0"/>
+          <w:sz w:val="28"/>
+          <w:szCs w:val="28"/>
+          <w:lang w:val="uk-UA"/>
+        </w:rPr>
+      </w:pPr>
+    </w:p>
+    <w:p>
+      <w:pPr>
+        <w:spacing w:line="240" w:lineRule="auto"/>
+        <w:jc w:val="center"/>
+        <w:rPr>
+          <w:rStyle w:val="a3"/>
+          <w:rFonts w:ascii="Times New Roman" w:hAnsi="Times New Roman" w:cs="Times New Roman"/>
+          <w:bCs w:val="0"/>
+          <w:sz w:val="40"/>
+          <w:szCs w:val="28"/>
+          <w:lang w:val="en-US"/>
+        </w:rPr>
+      </w:pPr>
+      <w:r>
+        <w:rPr>
+          <w:rStyle w:val="a3"/>
+          <w:rFonts w:ascii="Times New Roman" w:hAnsi="Times New Roman" w:cs="Times New Roman"/>
+          <w:bCs w:val="0"/>
+          <w:sz w:val="40"/>
+          <w:szCs w:val="28"/>
+          <w:lang w:val="en-US"/>
+        </w:rPr>
+        <w:lastRenderedPageBreak/>
+        <w:t>Topic 5</w:t>
+      </w:r>
+    </w:p>
+    <w:p>
+      <w:pPr>
+        <w:pStyle w:val="a4"/>
+        <w:numPr>
+          <w:ilvl w:val="0"/>
+          <w:numId w:val="4"/>
+        </w:numPr>
+        <w:rPr>
+          <w:lang w:val="uk-UA"/>
+        </w:rPr>
+      </w:pPr>
+      <w:r>
+        <w:rPr>
+          <w:lang w:val="uk-UA"/>
+        </w:rPr>
+        <w:t xml:space="preserve">Гра з комп’ютером: камінь, ножиці, папір. Програма виконує запит від користувача на введення одного із значень </w:t>
+      </w:r>
+      <w:r>
+        <w:rPr>
+          <w:lang w:val="uk-UA"/>
+        </w:rPr>
+        <w:t>["</w:t>
+      </w:r>
+      <w:r>
+        <w:t>rock</w:t>
+      </w:r>
+      <w:r>
+        <w:rPr>
+          <w:lang w:val="uk-UA"/>
+        </w:rPr>
+        <w:t>", "</w:t>
+      </w:r>
+      <w:proofErr w:type="spellStart"/>
+      <w:r>
+        <w:rPr>
+          <w:lang w:val="uk-UA"/>
+        </w:rPr>
+        <w:t>scissor</w:t>
+      </w:r>
+      <w:proofErr w:type="spellEnd"/>
+      <w:r>
+        <w:rPr>
+          <w:lang w:val="uk-UA"/>
+        </w:rPr>
+        <w:t>", "</w:t>
+      </w:r>
+      <w:proofErr w:type="spellStart"/>
+      <w:r>
+        <w:rPr>
+          <w:lang w:val="uk-UA"/>
+        </w:rPr>
+        <w:t>paper</w:t>
+      </w:r>
+      <w:proofErr w:type="spellEnd"/>
+      <w:r>
+        <w:rPr>
+          <w:lang w:val="uk-UA"/>
+        </w:rPr>
+        <w:t>"]</w:t>
+      </w:r>
+      <w:r>
+        <w:rPr>
+          <w:lang w:val="uk-UA"/>
+        </w:rPr>
+        <w:t xml:space="preserve">. Наступним кроком, використовуючи модуль </w:t>
+      </w:r>
+      <w:r>
+        <w:t>random</w:t>
+      </w:r>
+      <w:r>
+        <w:rPr>
+          <w:lang w:val="uk-UA"/>
+        </w:rPr>
+        <w:t>,</w:t>
+      </w:r>
+      <w:r>
+        <w:rPr>
+          <w:lang w:val="ru-RU"/>
+        </w:rPr>
+        <w:t xml:space="preserve"> </w:t>
+      </w:r>
+      <w:r>
+        <w:rPr>
+          <w:lang w:val="uk-UA"/>
+        </w:rPr>
+        <w:t xml:space="preserve">програма у випадковому порядку вибирає одне із значень </w:t>
+      </w:r>
+      <w:r>
+        <w:rPr>
+          <w:lang w:val="uk-UA"/>
+        </w:rPr>
+        <w:t>["</w:t>
+      </w:r>
+      <w:r>
+        <w:t>rock</w:t>
+      </w:r>
+      <w:r>
+        <w:rPr>
+          <w:lang w:val="uk-UA"/>
+        </w:rPr>
+        <w:t>", "</w:t>
+      </w:r>
+      <w:proofErr w:type="spellStart"/>
+      <w:r>
+        <w:rPr>
+          <w:lang w:val="uk-UA"/>
+        </w:rPr>
+        <w:t>scissor</w:t>
+      </w:r>
+      <w:proofErr w:type="spellEnd"/>
+      <w:r>
+        <w:rPr>
+          <w:lang w:val="uk-UA"/>
+        </w:rPr>
+        <w:t>", "</w:t>
+      </w:r>
+      <w:proofErr w:type="spellStart"/>
+      <w:r>
+        <w:rPr>
+          <w:lang w:val="uk-UA"/>
+        </w:rPr>
+        <w:t>paper</w:t>
+      </w:r>
+      <w:proofErr w:type="spellEnd"/>
+      <w:r>
+        <w:rPr>
+          <w:lang w:val="uk-UA"/>
+        </w:rPr>
+        <w:t>"]</w:t>
+      </w:r>
+      <w:r>
+        <w:rPr>
+          <w:lang w:val="uk-UA"/>
+        </w:rPr>
+        <w:t>. В залежності від умови, що камінь перемагає ножиці, ножиці перемагають папір, а папір перемагає камінь визначити переможця.</w:t>
+      </w:r>
+    </w:p>
+    <w:p>
+      <w:pPr>
+        <w:rPr>
+          <w:lang w:val="uk-UA"/>
+        </w:rPr>
+      </w:pPr>
+      <w:r>
+        <w:rPr>
+          <w:noProof/>
+          <w:lang w:eastAsia="ru-RU"/>
+        </w:rPr>
+        <w:drawing>
+          <wp:inline distT="0" distB="0" distL="0" distR="0" wp14:anchorId="55F83950" wp14:editId="5031CDE0">
+            <wp:extent cx="5940425" cy="5686425"/>
+            <wp:effectExtent l="0" t="0" r="3175" b="9525"/>
+            <wp:docPr id="30" name="Рисунок 30"/>
+            <wp:cNvGraphicFramePr>
+              <a:graphicFrameLocks xmlns:a="http://schemas.openxmlformats.org/drawingml/2006/main" noChangeAspect="1"/>
+            </wp:cNvGraphicFramePr>
+            <a:graphic xmlns:a="http://schemas.openxmlformats.org/drawingml/2006/main">
+              <a:graphicData uri="http://schemas.openxmlformats.org/drawingml/2006/picture">
+                <pic:pic xmlns:pic="http://schemas.openxmlformats.org/drawingml/2006/picture">
+                  <pic:nvPicPr>
+                    <pic:cNvPr id="1" name=""/>
+                    <pic:cNvPicPr/>
+                  </pic:nvPicPr>
+                  <pic:blipFill>
+                    <a:blip r:embed="rId34"/>
+                    <a:stretch>
+                      <a:fillRect/>
+                    </a:stretch>
+                  </pic:blipFill>
+                  <pic:spPr>
+                    <a:xfrm>
+                      <a:off x="0" y="0"/>
+                      <a:ext cx="5940425" cy="5686425"/>
+                    </a:xfrm>
+                    <a:prstGeom prst="rect">
+                      <a:avLst/>
+                    </a:prstGeom>
+                  </pic:spPr>
+                </pic:pic>
+              </a:graphicData>
+            </a:graphic>
+          </wp:inline>
+        </w:drawing>
+      </w:r>
+      <w:r>
+        <w:rPr>
+          <w:noProof/>
+          <w:lang w:eastAsia="ru-RU"/>
+        </w:rPr>
+        <w:t xml:space="preserve"> </w:t>
+      </w:r>
+    </w:p>
+    <w:p>
+      <w:pPr>
+        <w:rPr>
+          <w:lang w:val="uk-UA"/>
+        </w:rPr>
+      </w:pPr>
+      <w:r>
+        <w:rPr>
+          <w:noProof/>
+          <w:lang w:eastAsia="ru-RU"/>
+        </w:rPr>
+        <w:lastRenderedPageBreak/>
+        <w:drawing>
+          <wp:inline distT="0" distB="0" distL="0" distR="0" wp14:anchorId="11497979" wp14:editId="6A331048">
+            <wp:extent cx="5940425" cy="1926590"/>
+            <wp:effectExtent l="0" t="0" r="3175" b="0"/>
+            <wp:docPr id="32" name="Рисунок 32"/>
+            <wp:cNvGraphicFramePr>
+              <a:graphicFrameLocks xmlns:a="http://schemas.openxmlformats.org/drawingml/2006/main" noChangeAspect="1"/>
+            </wp:cNvGraphicFramePr>
+            <a:graphic xmlns:a="http://schemas.openxmlformats.org/drawingml/2006/main">
+              <a:graphicData uri="http://schemas.openxmlformats.org/drawingml/2006/picture">
+                <pic:pic xmlns:pic="http://schemas.openxmlformats.org/drawingml/2006/picture">
+                  <pic:nvPicPr>
+                    <pic:cNvPr id="1" name=""/>
+                    <pic:cNvPicPr/>
+                  </pic:nvPicPr>
+                  <pic:blipFill>
+                    <a:blip r:embed="rId35"/>
+                    <a:stretch>
+                      <a:fillRect/>
+                    </a:stretch>
+                  </pic:blipFill>
+                  <pic:spPr>
+                    <a:xfrm>
+                      <a:off x="0" y="0"/>
+                      <a:ext cx="5940425" cy="1926590"/>
+                    </a:xfrm>
+                    <a:prstGeom prst="rect">
+                      <a:avLst/>
+                    </a:prstGeom>
+                  </pic:spPr>
+                </pic:pic>
+              </a:graphicData>
+            </a:graphic>
+          </wp:inline>
+        </w:drawing>
+      </w:r>
+    </w:p>
+    <w:p>
+      <w:pPr>
+        <w:pStyle w:val="a4"/>
+        <w:numPr>
+          <w:ilvl w:val="0"/>
+          <w:numId w:val="4"/>
+        </w:numPr>
+        <w:rPr>
+          <w:lang w:val="uk-UA"/>
+        </w:rPr>
+      </w:pPr>
+      <w:r>
+        <w:rPr>
+          <w:lang w:val="uk-UA"/>
+        </w:rPr>
+        <w:t xml:space="preserve">Програма конвертування іноземної валюти в українську гривню. Для отримання актуальних курсів валют необхідно використовувати </w:t>
+      </w:r>
+      <w:r>
+        <w:t>API</w:t>
+      </w:r>
+      <w:r>
+        <w:rPr>
+          <w:lang w:val="ru-RU"/>
+        </w:rPr>
+        <w:t xml:space="preserve"> </w:t>
+      </w:r>
+      <w:r>
+        <w:rPr>
+          <w:lang w:val="uk-UA"/>
+        </w:rPr>
+        <w:t xml:space="preserve">НБУ та модуль, що надає можливість виконувати запити до сторонніх сервісів </w:t>
+      </w:r>
+      <w:proofErr w:type="spellStart"/>
+      <w:r>
+        <w:rPr>
+          <w:lang w:val="uk-UA"/>
+        </w:rPr>
+        <w:t>requests</w:t>
+      </w:r>
+      <w:proofErr w:type="spellEnd"/>
+      <w:r>
+        <w:rPr>
+          <w:lang w:val="uk-UA"/>
+        </w:rPr>
+        <w:t xml:space="preserve">. Достатня умова роботи – можливість конвертації для трьох іноземних валют </w:t>
+      </w:r>
+      <w:r>
+        <w:t>EUR</w:t>
+      </w:r>
+      <w:r>
+        <w:rPr>
+          <w:lang w:val="uk-UA"/>
+        </w:rPr>
+        <w:t xml:space="preserve">, </w:t>
+      </w:r>
+      <w:r>
+        <w:t>USD</w:t>
+      </w:r>
+      <w:r>
+        <w:rPr>
+          <w:lang w:val="uk-UA"/>
+        </w:rPr>
+        <w:t xml:space="preserve">, </w:t>
+      </w:r>
+      <w:r>
+        <w:t>PLN</w:t>
+      </w:r>
+      <w:r>
+        <w:rPr>
+          <w:lang w:val="uk-UA"/>
+        </w:rPr>
+        <w:t xml:space="preserve">. </w:t>
+      </w:r>
+      <w:r>
+        <w:rPr>
+          <w:lang w:val="uk-UA"/>
+        </w:rPr>
+        <w:t>Користувачу надається можливість введення кількості та типу валюти, результат роботи програми – конвертоване значення в українських гривнях.</w:t>
+      </w:r>
+    </w:p>
+    <w:p>
+      <w:pPr>
+        <w:rPr>
+          <w:lang w:val="uk-UA"/>
+        </w:rPr>
+      </w:pPr>
+      <w:r>
+        <w:rPr>
+          <w:noProof/>
+          <w:lang w:eastAsia="ru-RU"/>
+        </w:rPr>
+        <w:drawing>
+          <wp:inline distT="0" distB="0" distL="0" distR="0" wp14:anchorId="5AD23D9B" wp14:editId="3F236BF6">
+            <wp:extent cx="5940425" cy="1864360"/>
+            <wp:effectExtent l="0" t="0" r="3175" b="2540"/>
+            <wp:docPr id="33" name="Рисунок 33"/>
+            <wp:cNvGraphicFramePr>
+              <a:graphicFrameLocks xmlns:a="http://schemas.openxmlformats.org/drawingml/2006/main" noChangeAspect="1"/>
+            </wp:cNvGraphicFramePr>
+            <a:graphic xmlns:a="http://schemas.openxmlformats.org/drawingml/2006/main">
+              <a:graphicData uri="http://schemas.openxmlformats.org/drawingml/2006/picture">
+                <pic:pic xmlns:pic="http://schemas.openxmlformats.org/drawingml/2006/picture">
+                  <pic:nvPicPr>
+                    <pic:cNvPr id="1" name=""/>
+                    <pic:cNvPicPr/>
+                  </pic:nvPicPr>
+                  <pic:blipFill>
+                    <a:blip r:embed="rId36"/>
+                    <a:stretch>
+                      <a:fillRect/>
+                    </a:stretch>
+                  </pic:blipFill>
+                  <pic:spPr>
+                    <a:xfrm>
+                      <a:off x="0" y="0"/>
+                      <a:ext cx="5940425" cy="1864360"/>
+                    </a:xfrm>
+                    <a:prstGeom prst="rect">
+                      <a:avLst/>
+                    </a:prstGeom>
+                  </pic:spPr>
+                </pic:pic>
+              </a:graphicData>
+            </a:graphic>
+          </wp:inline>
+        </w:drawing>
+      </w:r>
+    </w:p>
+    <w:p>
+      <w:pPr>
+        <w:rPr>
+          <w:lang w:val="uk-UA"/>
+        </w:rPr>
+      </w:pPr>
+      <w:r>
+        <w:rPr>
+          <w:noProof/>
+          <w:lang w:eastAsia="ru-RU"/>
+        </w:rPr>
+        <w:drawing>
+          <wp:inline distT="0" distB="0" distL="0" distR="0" wp14:anchorId="5C0CEAE9" wp14:editId="0074B2B3">
+            <wp:extent cx="5940425" cy="1976120"/>
+            <wp:effectExtent l="0" t="0" r="3175" b="5080"/>
+            <wp:docPr id="34" name="Рисунок 34"/>
+            <wp:cNvGraphicFramePr>
+              <a:graphicFrameLocks xmlns:a="http://schemas.openxmlformats.org/drawingml/2006/main" noChangeAspect="1"/>
+            </wp:cNvGraphicFramePr>
+            <a:graphic xmlns:a="http://schemas.openxmlformats.org/drawingml/2006/main">
+              <a:graphicData uri="http://schemas.openxmlformats.org/drawingml/2006/picture">
+                <pic:pic xmlns:pic="http://schemas.openxmlformats.org/drawingml/2006/picture">
+                  <pic:nvPicPr>
+                    <pic:cNvPr id="1" name=""/>
+                    <pic:cNvPicPr/>
+                  </pic:nvPicPr>
+                  <pic:blipFill>
+                    <a:blip r:embed="rId37"/>
+                    <a:stretch>
+                      <a:fillRect/>
+                    </a:stretch>
+                  </pic:blipFill>
+                  <pic:spPr>
+                    <a:xfrm>
+                      <a:off x="0" y="0"/>
+                      <a:ext cx="5940425" cy="1976120"/>
+                    </a:xfrm>
+                    <a:prstGeom prst="rect">
+                      <a:avLst/>
+                    </a:prstGeom>
+                  </pic:spPr>
+                </pic:pic>
+              </a:graphicData>
+            </a:graphic>
+          </wp:inline>
+        </w:drawing>
+      </w:r>
+    </w:p>
+    <w:p>
+      <w:pPr>
+        <w:rPr>
+          <w:lang w:val="uk-UA"/>
+        </w:rPr>
+      </w:pPr>
+    </w:p>
+    <w:p>
+      <w:pPr>
+        <w:rPr>
+          <w:lang w:val="uk-UA"/>
+        </w:rPr>
+      </w:pPr>
+    </w:p>
+    <w:p>
+      <w:pPr>
+        <w:pStyle w:val="a4"/>
+        <w:numPr>
+          <w:ilvl w:val="0"/>
+          <w:numId w:val="4"/>
+        </w:numPr>
+        <w:rPr>
+          <w:lang w:val="uk-UA"/>
+        </w:rPr>
+      </w:pPr>
+      <w:r>
+        <w:rPr>
+          <w:lang w:val="uk-UA"/>
+        </w:rPr>
+        <w:lastRenderedPageBreak/>
+        <w:t xml:space="preserve">Використання модулів для програми калькулятор. Функції додавання, віднімання, множення та ділення перенести в файл </w:t>
+      </w:r>
+      <w:r>
+        <w:rPr>
+          <w:lang w:val="uk-UA"/>
+        </w:rPr>
+        <w:t>functions.py</w:t>
+      </w:r>
+      <w:r>
+        <w:rPr>
+          <w:lang w:val="uk-UA"/>
+        </w:rPr>
+        <w:t xml:space="preserve">. Функції запиту на введення даних для операцій та самих операцій перемістити в файл </w:t>
+      </w:r>
+      <w:r>
+        <w:rPr>
+          <w:lang w:val="uk-UA"/>
+        </w:rPr>
+        <w:t>operations.py</w:t>
+      </w:r>
+      <w:r>
+        <w:rPr>
+          <w:lang w:val="uk-UA"/>
+        </w:rPr>
+        <w:t xml:space="preserve">. Програму калькулятор реалізувати в файлі </w:t>
+      </w:r>
+      <w:r>
+        <w:rPr>
+          <w:lang w:val="uk-UA"/>
+        </w:rPr>
+        <w:t>calc.py</w:t>
+      </w:r>
+      <w:r>
+        <w:rPr>
+          <w:lang w:val="uk-UA"/>
+        </w:rPr>
+        <w:t xml:space="preserve">, до якого підключають файл </w:t>
+      </w:r>
+      <w:r>
+        <w:rPr>
+          <w:lang w:val="uk-UA"/>
+        </w:rPr>
+        <w:t>functions.py</w:t>
+      </w:r>
+      <w:r>
+        <w:rPr>
+          <w:lang w:val="uk-UA"/>
+        </w:rPr>
+        <w:t xml:space="preserve"> та </w:t>
+      </w:r>
+      <w:r>
+        <w:rPr>
+          <w:lang w:val="uk-UA"/>
+        </w:rPr>
+        <w:t>operations.py</w:t>
+      </w:r>
+      <w:r>
+        <w:rPr>
+          <w:lang w:val="uk-UA"/>
+        </w:rPr>
+        <w:t>.</w:t>
+      </w:r>
+    </w:p>
+    <w:p>
+      <w:pPr>
+        <w:rPr>
+          <w:noProof/>
+          <w:lang w:eastAsia="ru-RU"/>
+        </w:rPr>
+      </w:pPr>
+      <w:r>
+        <w:rPr>
+          <w:noProof/>
+          <w:lang w:val="uk-UA" w:eastAsia="ru-RU"/>
+        </w:rPr>
+        <w:lastRenderedPageBreak/>
+        <w:t xml:space="preserve"> </w:t>
+      </w:r>
+      <w:r>
+        <w:rPr>
+          <w:noProof/>
+          <w:lang w:eastAsia="ru-RU"/>
+        </w:rPr>
+        <w:drawing>
+          <wp:inline distT="0" distB="0" distL="0" distR="0" wp14:anchorId="62B856E8" wp14:editId="350579BF">
+            <wp:extent cx="4046220" cy="4811349"/>
+            <wp:effectExtent l="0" t="0" r="0" b="8890"/>
+            <wp:docPr id="31" name="Рисунок 31"/>
+            <wp:cNvGraphicFramePr>
+              <a:graphicFrameLocks xmlns:a="http://schemas.openxmlformats.org/drawingml/2006/main" noChangeAspect="1"/>
+            </wp:cNvGraphicFramePr>
+            <a:graphic xmlns:a="http://schemas.openxmlformats.org/drawingml/2006/main">
+              <a:graphicData uri="http://schemas.openxmlformats.org/drawingml/2006/picture">
+                <pic:pic xmlns:pic="http://schemas.openxmlformats.org/drawingml/2006/picture">
+                  <pic:nvPicPr>
+                    <pic:cNvPr id="1" name=""/>
+                    <pic:cNvPicPr/>
+                  </pic:nvPicPr>
+                  <pic:blipFill>
+                    <a:blip r:embed="rId38"/>
+                    <a:stretch>
+                      <a:fillRect/>
+                    </a:stretch>
+                  </pic:blipFill>
+                  <pic:spPr>
+                    <a:xfrm>
+                      <a:off x="0" y="0"/>
+                      <a:ext cx="4066324" cy="4835255"/>
+                    </a:xfrm>
+                    <a:prstGeom prst="rect">
+                      <a:avLst/>
+                    </a:prstGeom>
+                  </pic:spPr>
+                </pic:pic>
+              </a:graphicData>
+            </a:graphic>
+          </wp:inline>
+        </w:drawing>
+      </w:r>
+      <w:r>
+        <w:rPr>
+          <w:noProof/>
+          <w:lang w:eastAsia="ru-RU"/>
+        </w:rPr>
+        <w:t xml:space="preserve"> </w:t>
+      </w:r>
       <w:bookmarkStart w:id="1" w:name="_GoBack"/>
       <w:bookmarkEnd w:id="1"/>
+    </w:p>
+    <w:p>
+      <w:pPr>
+        <w:rPr>
+          <w:lang w:val="en-US"/>
+        </w:rPr>
+      </w:pPr>
+      <w:r>
+        <w:rPr>
+          <w:noProof/>
+          <w:lang w:eastAsia="ru-RU"/>
+        </w:rPr>
+        <w:drawing>
+          <wp:inline distT="0" distB="0" distL="0" distR="0" wp14:anchorId="1E94351D" wp14:editId="722EAA9E">
+            <wp:extent cx="5029636" cy="3398815"/>
+            <wp:effectExtent l="0" t="0" r="0" b="0"/>
+            <wp:docPr id="35" name="Рисунок 35"/>
+            <wp:cNvGraphicFramePr>
+              <a:graphicFrameLocks xmlns:a="http://schemas.openxmlformats.org/drawingml/2006/main" noChangeAspect="1"/>
+            </wp:cNvGraphicFramePr>
+            <a:graphic xmlns:a="http://schemas.openxmlformats.org/drawingml/2006/main">
+              <a:graphicData uri="http://schemas.openxmlformats.org/drawingml/2006/picture">
+                <pic:pic xmlns:pic="http://schemas.openxmlformats.org/drawingml/2006/picture">
+                  <pic:nvPicPr>
+                    <pic:cNvPr id="1" name=""/>
+                    <pic:cNvPicPr/>
+                  </pic:nvPicPr>
+                  <pic:blipFill>
+                    <a:blip r:embed="rId39"/>
+                    <a:stretch>
+                      <a:fillRect/>
+                    </a:stretch>
+                  </pic:blipFill>
+                  <pic:spPr>
+                    <a:xfrm>
+                      <a:off x="0" y="0"/>
+                      <a:ext cx="5029636" cy="3398815"/>
+                    </a:xfrm>
+                    <a:prstGeom prst="rect">
+                      <a:avLst/>
+                    </a:prstGeom>
+                  </pic:spPr>
+                </pic:pic>
+              </a:graphicData>
+            </a:graphic>
+          </wp:inline>
+        </w:drawing>
+      </w:r>
+    </w:p>
+    <w:p>
+      <w:pPr>
+        <w:rPr>
+          <w:rStyle w:val="a3"/>
+          <w:b w:val="0"/>
+          <w:bCs w:val="0"/>
+          <w:lang w:val="uk-UA"/>
+        </w:rPr>
+      </w:pPr>
+      <w:r>
+        <w:rPr>
+          <w:lang w:val="uk-UA"/>
+        </w:rPr>
+        <w:lastRenderedPageBreak/>
+        <w:drawing>
+          <wp:inline distT="0" distB="0" distL="0" distR="0" wp14:anchorId="17EEA3D5" wp14:editId="309A3813">
+            <wp:extent cx="5128704" cy="2408129"/>
+            <wp:effectExtent l="0" t="0" r="0" b="0"/>
+            <wp:docPr id="36" name="Рисунок 36"/>
+            <wp:cNvGraphicFramePr>
+              <a:graphicFrameLocks xmlns:a="http://schemas.openxmlformats.org/drawingml/2006/main" noChangeAspect="1"/>
+            </wp:cNvGraphicFramePr>
+            <a:graphic xmlns:a="http://schemas.openxmlformats.org/drawingml/2006/main">
+              <a:graphicData uri="http://schemas.openxmlformats.org/drawingml/2006/picture">
+                <pic:pic xmlns:pic="http://schemas.openxmlformats.org/drawingml/2006/picture">
+                  <pic:nvPicPr>
+                    <pic:cNvPr id="1" name=""/>
+                    <pic:cNvPicPr/>
+                  </pic:nvPicPr>
+                  <pic:blipFill>
+                    <a:blip r:embed="rId40"/>
+                    <a:stretch>
+                      <a:fillRect/>
+                    </a:stretch>
+                  </pic:blipFill>
+                  <pic:spPr>
+                    <a:xfrm>
+                      <a:off x="0" y="0"/>
+                      <a:ext cx="5128704" cy="2408129"/>
+                    </a:xfrm>
+                    <a:prstGeom prst="rect">
+                      <a:avLst/>
+                    </a:prstGeom>
+                  </pic:spPr>
+                </pic:pic>
+              </a:graphicData>
+            </a:graphic>
+          </wp:inline>
+        </w:drawing>
+      </w:r>
+    </w:p>
+    <w:p>
+      <w:pPr>
+        <w:spacing w:line="240" w:lineRule="auto"/>
+        <w:rPr>
+          <w:rStyle w:val="a3"/>
+          <w:rFonts w:ascii="Times New Roman" w:hAnsi="Times New Roman" w:cs="Times New Roman"/>
+          <w:bCs w:val="0"/>
+          <w:sz w:val="28"/>
+          <w:szCs w:val="28"/>
+          <w:lang w:val="uk-UA"/>
+        </w:rPr>
+      </w:pPr>
+      <w:r>
+        <w:rPr>
+          <w:rStyle w:val="a3"/>
+          <w:rFonts w:ascii="Times New Roman" w:hAnsi="Times New Roman" w:cs="Times New Roman"/>
+          <w:bCs w:val="0"/>
+          <w:sz w:val="28"/>
+          <w:szCs w:val="28"/>
+          <w:lang w:val="uk-UA"/>
+        </w:rPr>
+        <w:drawing>
+          <wp:inline distT="0" distB="0" distL="0" distR="0" wp14:anchorId="5D7855F4" wp14:editId="74379D1D">
+            <wp:extent cx="5940425" cy="3859530"/>
+            <wp:effectExtent l="0" t="0" r="3175" b="7620"/>
+            <wp:docPr id="37" name="Рисунок 37"/>
+            <wp:cNvGraphicFramePr>
+              <a:graphicFrameLocks xmlns:a="http://schemas.openxmlformats.org/drawingml/2006/main" noChangeAspect="1"/>
+            </wp:cNvGraphicFramePr>
+            <a:graphic xmlns:a="http://schemas.openxmlformats.org/drawingml/2006/main">
+              <a:graphicData uri="http://schemas.openxmlformats.org/drawingml/2006/picture">
+                <pic:pic xmlns:pic="http://schemas.openxmlformats.org/drawingml/2006/picture">
+                  <pic:nvPicPr>
+                    <pic:cNvPr id="1" name=""/>
+                    <pic:cNvPicPr/>
+                  </pic:nvPicPr>
+                  <pic:blipFill>
+                    <a:blip r:embed="rId41"/>
+                    <a:stretch>
+                      <a:fillRect/>
+                    </a:stretch>
+                  </pic:blipFill>
+                  <pic:spPr>
+                    <a:xfrm>
+                      <a:off x="0" y="0"/>
+                      <a:ext cx="5940425" cy="3859530"/>
+                    </a:xfrm>
+                    <a:prstGeom prst="rect">
+                      <a:avLst/>
+                    </a:prstGeom>
+                  </pic:spPr>
+                </pic:pic>
+              </a:graphicData>
+            </a:graphic>
+          </wp:inline>
+        </w:drawing>
+      </w:r>
     </w:p>
     <w:sectPr>
       <w:pgSz w:w="11906" w:h="16838"/>
@@ -3411,6 +4252,95 @@
 <file path=word/numbering.xml><?xml version="1.0" encoding="utf-8"?>
 <w:numbering xmlns:wpc="http://schemas.microsoft.com/office/word/2010/wordprocessingCanvas" xmlns:cx="http://schemas.microsoft.com/office/drawing/2014/chartex" xmlns:cx1="http://schemas.microsoft.com/office/drawing/2015/9/8/chartex" xmlns:mc="http://schemas.openxmlformats.org/markup-compatibility/2006" xmlns:o="urn:schemas-microsoft-com:office:office" xmlns:r="http://schemas.openxmlformats.org/officeDocument/2006/relationships" xmlns:m="http://schemas.openxmlformats.org/officeDocument/2006/math" xmlns:v="urn:schemas-microsoft-com:vml" xmlns:wp14="http://schemas.microsoft.com/office/word/2010/wordprocessingDrawing" xmlns:wp="http://schemas.openxmlformats.org/drawingml/2006/wordprocessingDrawing" xmlns:w10="urn:schemas-microsoft-com:office:word" xmlns:w="http://schemas.openxmlformats.org/wordprocessingml/2006/main" xmlns:w14="http://schemas.microsoft.com/office/word/2010/wordml" xmlns:w15="http://schemas.microsoft.com/office/word/2012/wordml" xmlns:w16se="http://schemas.microsoft.com/office/word/2015/wordml/symex" xmlns:wpg="http://schemas.microsoft.com/office/word/2010/wordprocessingGroup" xmlns:wpi="http://schemas.microsoft.com/office/word/2010/wordprocessingInk" xmlns:wne="http://schemas.microsoft.com/office/word/2006/wordml" xmlns:wps="http://schemas.microsoft.com/office/word/2010/wordprocessingShape" mc:Ignorable="w14 w15 w16se wp14">
   <w:abstractNum w:abstractNumId="0" w15:restartNumberingAfterBreak="0">
+    <w:nsid w:val="117A15B7"/>
+    <w:multiLevelType w:val="hybridMultilevel"/>
+    <w:tmpl w:val="6BEA8B16"/>
+    <w:lvl w:ilvl="0" w:tplc="04090011">
+      <w:start w:val="1"/>
+      <w:numFmt w:val="decimal"/>
+      <w:lvlText w:val="%1)"/>
+      <w:lvlJc w:val="left"/>
+      <w:pPr>
+        <w:ind w:left="720" w:hanging="360"/>
+      </w:pPr>
+      <w:rPr>
+        <w:rFonts w:hint="default"/>
+      </w:rPr>
+    </w:lvl>
+    <w:lvl w:ilvl="1" w:tplc="04090019" w:tentative="1">
+      <w:start w:val="1"/>
+      <w:numFmt w:val="lowerLetter"/>
+      <w:lvlText w:val="%2."/>
+      <w:lvlJc w:val="left"/>
+      <w:pPr>
+        <w:ind w:left="1440" w:hanging="360"/>
+      </w:pPr>
+    </w:lvl>
+    <w:lvl w:ilvl="2" w:tplc="0409001B" w:tentative="1">
+      <w:start w:val="1"/>
+      <w:numFmt w:val="lowerRoman"/>
+      <w:lvlText w:val="%3."/>
+      <w:lvlJc w:val="right"/>
+      <w:pPr>
+        <w:ind w:left="2160" w:hanging="180"/>
+      </w:pPr>
+    </w:lvl>
+    <w:lvl w:ilvl="3" w:tplc="0409000F" w:tentative="1">
+      <w:start w:val="1"/>
+      <w:numFmt w:val="decimal"/>
+      <w:lvlText w:val="%4."/>
+      <w:lvlJc w:val="left"/>
+      <w:pPr>
+        <w:ind w:left="2880" w:hanging="360"/>
+      </w:pPr>
+    </w:lvl>
+    <w:lvl w:ilvl="4" w:tplc="04090019" w:tentative="1">
+      <w:start w:val="1"/>
+      <w:numFmt w:val="lowerLetter"/>
+      <w:lvlText w:val="%5."/>
+      <w:lvlJc w:val="left"/>
+      <w:pPr>
+        <w:ind w:left="3600" w:hanging="360"/>
+      </w:pPr>
+    </w:lvl>
+    <w:lvl w:ilvl="5" w:tplc="0409001B" w:tentative="1">
+      <w:start w:val="1"/>
+      <w:numFmt w:val="lowerRoman"/>
+      <w:lvlText w:val="%6."/>
+      <w:lvlJc w:val="right"/>
+      <w:pPr>
+        <w:ind w:left="4320" w:hanging="180"/>
+      </w:pPr>
+    </w:lvl>
+    <w:lvl w:ilvl="6" w:tplc="0409000F" w:tentative="1">
+      <w:start w:val="1"/>
+      <w:numFmt w:val="decimal"/>
+      <w:lvlText w:val="%7."/>
+      <w:lvlJc w:val="left"/>
+      <w:pPr>
+        <w:ind w:left="5040" w:hanging="360"/>
+      </w:pPr>
+    </w:lvl>
+    <w:lvl w:ilvl="7" w:tplc="04090019" w:tentative="1">
+      <w:start w:val="1"/>
+      <w:numFmt w:val="lowerLetter"/>
+      <w:lvlText w:val="%8."/>
+      <w:lvlJc w:val="left"/>
+      <w:pPr>
+        <w:ind w:left="5760" w:hanging="360"/>
+      </w:pPr>
+    </w:lvl>
+    <w:lvl w:ilvl="8" w:tplc="0409001B" w:tentative="1">
+      <w:start w:val="1"/>
+      <w:numFmt w:val="lowerRoman"/>
+      <w:lvlText w:val="%9."/>
+      <w:lvlJc w:val="right"/>
+      <w:pPr>
+        <w:ind w:left="6480" w:hanging="180"/>
+      </w:pPr>
+    </w:lvl>
+  </w:abstractNum>
+  <w:abstractNum w:abstractNumId="1" w15:restartNumberingAfterBreak="0">
     <w:nsid w:val="28C84463"/>
     <w:multiLevelType w:val="hybridMultilevel"/>
     <w:tmpl w:val="7A1CFDD2"/>
@@ -3499,7 +4429,7 @@
       </w:pPr>
     </w:lvl>
   </w:abstractNum>
-  <w:abstractNum w:abstractNumId="1" w15:restartNumberingAfterBreak="0">
+  <w:abstractNum w:abstractNumId="2" w15:restartNumberingAfterBreak="0">
     <w:nsid w:val="6CE54FE5"/>
     <w:multiLevelType w:val="hybridMultilevel"/>
     <w:tmpl w:val="E6D05908"/>
@@ -3589,13 +4519,13 @@
     </w:lvl>
   </w:abstractNum>
   <w:num w:numId="1">
+    <w:abstractNumId w:val="2"/>
+  </w:num>
+  <w:num w:numId="2">
     <w:abstractNumId w:val="1"/>
   </w:num>
-  <w:num w:numId="2">
-    <w:abstractNumId w:val="0"/>
-  </w:num>
   <w:num w:numId="3">
-    <w:abstractNumId w:val="1"/>
+    <w:abstractNumId w:val="2"/>
     <w:lvlOverride w:ilvl="0">
       <w:startOverride w:val="1"/>
     </w:lvlOverride>
@@ -3623,6 +4553,9 @@
     <w:lvlOverride w:ilvl="8">
       <w:startOverride w:val="1"/>
     </w:lvlOverride>
+  </w:num>
+  <w:num w:numId="4">
+    <w:abstractNumId w:val="0"/>
   </w:num>
 </w:numbering>
 </file>
@@ -4020,7 +4953,7 @@
   <w:style w:type="paragraph" w:default="1" w:styleId="a">
     <w:name w:val="Normal"/>
     <w:qFormat/>
-    <w:rsid w:val="00906D73"/>
+    <w:rsid w:val="006C3F04"/>
   </w:style>
   <w:style w:type="character" w:default="1" w:styleId="a0">
     <w:name w:val="Default Paragraph Font"/>

</xml_diff>

<commit_message>
tasks to topic 6
</commit_message>
<xml_diff>
--- a/TP-KB-221-Savosta-Tymofii-IPR.DOCX
+++ b/TP-KB-221-Savosta-Tymofii-IPR.DOCX
@@ -4028,7 +4028,6 @@
           <w:noProof/>
           <w:lang w:val="uk-UA" w:eastAsia="ru-RU"/>
         </w:rPr>
-        <w:lastRenderedPageBreak/>
         <w:t xml:space="preserve"> </w:t>
       </w:r>
       <w:r>
@@ -4079,8 +4078,6 @@
         </w:rPr>
         <w:t xml:space="preserve"> </w:t>
       </w:r>
-      <w:bookmarkStart w:id="1" w:name="_GoBack"/>
-      <w:bookmarkEnd w:id="1"/>
     </w:p>
     <w:p>
       <w:pPr>
@@ -4093,6 +4090,7 @@
           <w:noProof/>
           <w:lang w:eastAsia="ru-RU"/>
         </w:rPr>
+        <w:lastRenderedPageBreak/>
         <w:drawing>
           <wp:inline distT="0" distB="0" distL="0" distR="0" wp14:anchorId="1E94351D" wp14:editId="722EAA9E">
             <wp:extent cx="5029636" cy="3398815"/>
@@ -4141,9 +4139,9 @@
       </w:pPr>
       <w:r>
         <w:rPr>
-          <w:lang w:val="uk-UA"/>
-        </w:rPr>
-        <w:lastRenderedPageBreak/>
+          <w:noProof/>
+          <w:lang w:eastAsia="ru-RU"/>
+        </w:rPr>
         <w:drawing>
           <wp:inline distT="0" distB="0" distL="0" distR="0" wp14:anchorId="17EEA3D5" wp14:editId="309A3813">
             <wp:extent cx="5128704" cy="2408129"/>
@@ -4198,10 +4196,12 @@
           <w:rStyle w:val="a3"/>
           <w:rFonts w:ascii="Times New Roman" w:hAnsi="Times New Roman" w:cs="Times New Roman"/>
           <w:bCs w:val="0"/>
-          <w:sz w:val="28"/>
-          <w:szCs w:val="28"/>
-          <w:lang w:val="uk-UA"/>
-        </w:rPr>
+          <w:noProof/>
+          <w:sz w:val="28"/>
+          <w:szCs w:val="28"/>
+          <w:lang w:eastAsia="ru-RU"/>
+        </w:rPr>
+        <w:lastRenderedPageBreak/>
         <w:drawing>
           <wp:inline distT="0" distB="0" distL="0" distR="0" wp14:anchorId="5D7855F4" wp14:editId="74379D1D">
             <wp:extent cx="5940425" cy="3859530"/>
@@ -4239,6 +4239,682 @@
         </w:drawing>
       </w:r>
     </w:p>
+    <w:p>
+      <w:pPr>
+        <w:spacing w:line="240" w:lineRule="auto"/>
+        <w:rPr>
+          <w:rStyle w:val="a3"/>
+          <w:rFonts w:ascii="Times New Roman" w:hAnsi="Times New Roman" w:cs="Times New Roman"/>
+          <w:bCs w:val="0"/>
+          <w:sz w:val="28"/>
+          <w:szCs w:val="28"/>
+          <w:lang w:val="uk-UA"/>
+        </w:rPr>
+      </w:pPr>
+    </w:p>
+    <w:p>
+      <w:pPr>
+        <w:spacing w:line="240" w:lineRule="auto"/>
+        <w:rPr>
+          <w:rStyle w:val="a3"/>
+          <w:rFonts w:ascii="Times New Roman" w:hAnsi="Times New Roman" w:cs="Times New Roman"/>
+          <w:bCs w:val="0"/>
+          <w:sz w:val="28"/>
+          <w:szCs w:val="28"/>
+          <w:lang w:val="uk-UA"/>
+        </w:rPr>
+      </w:pPr>
+    </w:p>
+    <w:p>
+      <w:pPr>
+        <w:spacing w:line="240" w:lineRule="auto"/>
+        <w:rPr>
+          <w:rStyle w:val="a3"/>
+          <w:rFonts w:ascii="Times New Roman" w:hAnsi="Times New Roman" w:cs="Times New Roman"/>
+          <w:bCs w:val="0"/>
+          <w:sz w:val="28"/>
+          <w:szCs w:val="28"/>
+          <w:lang w:val="uk-UA"/>
+        </w:rPr>
+      </w:pPr>
+    </w:p>
+    <w:p>
+      <w:pPr>
+        <w:spacing w:line="240" w:lineRule="auto"/>
+        <w:rPr>
+          <w:rStyle w:val="a3"/>
+          <w:rFonts w:ascii="Times New Roman" w:hAnsi="Times New Roman" w:cs="Times New Roman"/>
+          <w:bCs w:val="0"/>
+          <w:sz w:val="28"/>
+          <w:szCs w:val="28"/>
+          <w:lang w:val="uk-UA"/>
+        </w:rPr>
+      </w:pPr>
+    </w:p>
+    <w:p>
+      <w:pPr>
+        <w:spacing w:line="240" w:lineRule="auto"/>
+        <w:rPr>
+          <w:rStyle w:val="a3"/>
+          <w:rFonts w:ascii="Times New Roman" w:hAnsi="Times New Roman" w:cs="Times New Roman"/>
+          <w:bCs w:val="0"/>
+          <w:sz w:val="28"/>
+          <w:szCs w:val="28"/>
+          <w:lang w:val="uk-UA"/>
+        </w:rPr>
+      </w:pPr>
+    </w:p>
+    <w:p>
+      <w:pPr>
+        <w:spacing w:line="240" w:lineRule="auto"/>
+        <w:rPr>
+          <w:rStyle w:val="a3"/>
+          <w:rFonts w:ascii="Times New Roman" w:hAnsi="Times New Roman" w:cs="Times New Roman"/>
+          <w:bCs w:val="0"/>
+          <w:sz w:val="28"/>
+          <w:szCs w:val="28"/>
+          <w:lang w:val="uk-UA"/>
+        </w:rPr>
+      </w:pPr>
+    </w:p>
+    <w:p>
+      <w:pPr>
+        <w:spacing w:line="240" w:lineRule="auto"/>
+        <w:rPr>
+          <w:rStyle w:val="a3"/>
+          <w:rFonts w:ascii="Times New Roman" w:hAnsi="Times New Roman" w:cs="Times New Roman"/>
+          <w:bCs w:val="0"/>
+          <w:sz w:val="28"/>
+          <w:szCs w:val="28"/>
+          <w:lang w:val="uk-UA"/>
+        </w:rPr>
+      </w:pPr>
+    </w:p>
+    <w:p>
+      <w:pPr>
+        <w:spacing w:line="240" w:lineRule="auto"/>
+        <w:rPr>
+          <w:rStyle w:val="a3"/>
+          <w:rFonts w:ascii="Times New Roman" w:hAnsi="Times New Roman" w:cs="Times New Roman"/>
+          <w:bCs w:val="0"/>
+          <w:sz w:val="28"/>
+          <w:szCs w:val="28"/>
+          <w:lang w:val="uk-UA"/>
+        </w:rPr>
+      </w:pPr>
+    </w:p>
+    <w:p>
+      <w:pPr>
+        <w:spacing w:line="240" w:lineRule="auto"/>
+        <w:rPr>
+          <w:rStyle w:val="a3"/>
+          <w:rFonts w:ascii="Times New Roman" w:hAnsi="Times New Roman" w:cs="Times New Roman"/>
+          <w:bCs w:val="0"/>
+          <w:sz w:val="28"/>
+          <w:szCs w:val="28"/>
+          <w:lang w:val="uk-UA"/>
+        </w:rPr>
+      </w:pPr>
+    </w:p>
+    <w:p>
+      <w:pPr>
+        <w:spacing w:line="240" w:lineRule="auto"/>
+        <w:rPr>
+          <w:rStyle w:val="a3"/>
+          <w:rFonts w:ascii="Times New Roman" w:hAnsi="Times New Roman" w:cs="Times New Roman"/>
+          <w:bCs w:val="0"/>
+          <w:sz w:val="28"/>
+          <w:szCs w:val="28"/>
+          <w:lang w:val="uk-UA"/>
+        </w:rPr>
+      </w:pPr>
+    </w:p>
+    <w:p>
+      <w:pPr>
+        <w:spacing w:line="240" w:lineRule="auto"/>
+        <w:rPr>
+          <w:rStyle w:val="a3"/>
+          <w:rFonts w:ascii="Times New Roman" w:hAnsi="Times New Roman" w:cs="Times New Roman"/>
+          <w:bCs w:val="0"/>
+          <w:sz w:val="28"/>
+          <w:szCs w:val="28"/>
+          <w:lang w:val="uk-UA"/>
+        </w:rPr>
+      </w:pPr>
+    </w:p>
+    <w:p>
+      <w:pPr>
+        <w:spacing w:line="240" w:lineRule="auto"/>
+        <w:rPr>
+          <w:rStyle w:val="a3"/>
+          <w:rFonts w:ascii="Times New Roman" w:hAnsi="Times New Roman" w:cs="Times New Roman"/>
+          <w:bCs w:val="0"/>
+          <w:sz w:val="28"/>
+          <w:szCs w:val="28"/>
+          <w:lang w:val="uk-UA"/>
+        </w:rPr>
+      </w:pPr>
+    </w:p>
+    <w:p>
+      <w:pPr>
+        <w:spacing w:line="240" w:lineRule="auto"/>
+        <w:rPr>
+          <w:rStyle w:val="a3"/>
+          <w:rFonts w:ascii="Times New Roman" w:hAnsi="Times New Roman" w:cs="Times New Roman"/>
+          <w:bCs w:val="0"/>
+          <w:sz w:val="28"/>
+          <w:szCs w:val="28"/>
+          <w:lang w:val="uk-UA"/>
+        </w:rPr>
+      </w:pPr>
+    </w:p>
+    <w:p>
+      <w:pPr>
+        <w:spacing w:line="240" w:lineRule="auto"/>
+        <w:rPr>
+          <w:rStyle w:val="a3"/>
+          <w:rFonts w:ascii="Times New Roman" w:hAnsi="Times New Roman" w:cs="Times New Roman"/>
+          <w:bCs w:val="0"/>
+          <w:sz w:val="28"/>
+          <w:szCs w:val="28"/>
+          <w:lang w:val="uk-UA"/>
+        </w:rPr>
+      </w:pPr>
+    </w:p>
+    <w:p>
+      <w:pPr>
+        <w:spacing w:line="240" w:lineRule="auto"/>
+        <w:rPr>
+          <w:rStyle w:val="a3"/>
+          <w:rFonts w:ascii="Times New Roman" w:hAnsi="Times New Roman" w:cs="Times New Roman"/>
+          <w:bCs w:val="0"/>
+          <w:sz w:val="28"/>
+          <w:szCs w:val="28"/>
+          <w:lang w:val="uk-UA"/>
+        </w:rPr>
+      </w:pPr>
+    </w:p>
+    <w:p>
+      <w:pPr>
+        <w:spacing w:line="240" w:lineRule="auto"/>
+        <w:rPr>
+          <w:rStyle w:val="a3"/>
+          <w:rFonts w:ascii="Times New Roman" w:hAnsi="Times New Roman" w:cs="Times New Roman"/>
+          <w:bCs w:val="0"/>
+          <w:sz w:val="28"/>
+          <w:szCs w:val="28"/>
+          <w:lang w:val="uk-UA"/>
+        </w:rPr>
+      </w:pPr>
+    </w:p>
+    <w:p>
+      <w:pPr>
+        <w:spacing w:line="240" w:lineRule="auto"/>
+        <w:rPr>
+          <w:rStyle w:val="a3"/>
+          <w:rFonts w:ascii="Times New Roman" w:hAnsi="Times New Roman" w:cs="Times New Roman"/>
+          <w:bCs w:val="0"/>
+          <w:sz w:val="28"/>
+          <w:szCs w:val="28"/>
+          <w:lang w:val="uk-UA"/>
+        </w:rPr>
+      </w:pPr>
+    </w:p>
+    <w:p>
+      <w:pPr>
+        <w:spacing w:line="240" w:lineRule="auto"/>
+        <w:jc w:val="center"/>
+        <w:rPr>
+          <w:rStyle w:val="a3"/>
+          <w:rFonts w:ascii="Times New Roman" w:hAnsi="Times New Roman" w:cs="Times New Roman"/>
+          <w:bCs w:val="0"/>
+          <w:sz w:val="40"/>
+          <w:szCs w:val="28"/>
+          <w:lang w:val="en-US"/>
+        </w:rPr>
+      </w:pPr>
+      <w:r>
+        <w:rPr>
+          <w:rStyle w:val="a3"/>
+          <w:rFonts w:ascii="Times New Roman" w:hAnsi="Times New Roman" w:cs="Times New Roman"/>
+          <w:bCs w:val="0"/>
+          <w:sz w:val="40"/>
+          <w:szCs w:val="28"/>
+          <w:lang w:val="en-US"/>
+        </w:rPr>
+        <w:lastRenderedPageBreak/>
+        <w:t>Topic 6</w:t>
+      </w:r>
+    </w:p>
+    <w:p>
+      <w:pPr>
+        <w:pStyle w:val="a4"/>
+        <w:numPr>
+          <w:ilvl w:val="0"/>
+          <w:numId w:val="5"/>
+        </w:numPr>
+        <w:rPr>
+          <w:lang w:val="uk-UA"/>
+        </w:rPr>
+      </w:pPr>
+      <w:r>
+        <w:rPr>
+          <w:lang w:val="uk-UA"/>
+        </w:rPr>
+        <w:t xml:space="preserve">Розробити механізм </w:t>
+      </w:r>
+      <w:proofErr w:type="spellStart"/>
+      <w:r>
+        <w:rPr>
+          <w:lang w:val="uk-UA"/>
+        </w:rPr>
+        <w:t>логування</w:t>
+      </w:r>
+      <w:proofErr w:type="spellEnd"/>
+      <w:r>
+        <w:rPr>
+          <w:lang w:val="uk-UA"/>
+        </w:rPr>
+        <w:t xml:space="preserve"> всіх дій, що виконує програма. Забезпечити зберігання інформації про введені данні, виконану операцію та результат виконання операції над даними.</w:t>
+      </w:r>
+    </w:p>
+    <w:p>
+      <w:pPr>
+        <w:rPr>
+          <w:noProof/>
+          <w:lang w:eastAsia="ru-RU"/>
+        </w:rPr>
+      </w:pPr>
+      <w:r>
+        <w:rPr>
+          <w:lang w:val="uk-UA"/>
+        </w:rPr>
+        <w:drawing>
+          <wp:inline distT="0" distB="0" distL="0" distR="0" wp14:anchorId="00A84071" wp14:editId="15F94CE1">
+            <wp:extent cx="5940425" cy="2605405"/>
+            <wp:effectExtent l="0" t="0" r="3175" b="4445"/>
+            <wp:docPr id="39" name="Рисунок 39"/>
+            <wp:cNvGraphicFramePr>
+              <a:graphicFrameLocks xmlns:a="http://schemas.openxmlformats.org/drawingml/2006/main" noChangeAspect="1"/>
+            </wp:cNvGraphicFramePr>
+            <a:graphic xmlns:a="http://schemas.openxmlformats.org/drawingml/2006/main">
+              <a:graphicData uri="http://schemas.openxmlformats.org/drawingml/2006/picture">
+                <pic:pic xmlns:pic="http://schemas.openxmlformats.org/drawingml/2006/picture">
+                  <pic:nvPicPr>
+                    <pic:cNvPr id="1" name=""/>
+                    <pic:cNvPicPr/>
+                  </pic:nvPicPr>
+                  <pic:blipFill>
+                    <a:blip r:embed="rId42"/>
+                    <a:stretch>
+                      <a:fillRect/>
+                    </a:stretch>
+                  </pic:blipFill>
+                  <pic:spPr>
+                    <a:xfrm>
+                      <a:off x="0" y="0"/>
+                      <a:ext cx="5940425" cy="2605405"/>
+                    </a:xfrm>
+                    <a:prstGeom prst="rect">
+                      <a:avLst/>
+                    </a:prstGeom>
+                  </pic:spPr>
+                </pic:pic>
+              </a:graphicData>
+            </a:graphic>
+          </wp:inline>
+        </w:drawing>
+      </w:r>
+      <w:r>
+        <w:rPr>
+          <w:noProof/>
+          <w:lang w:eastAsia="ru-RU"/>
+        </w:rPr>
+        <w:t xml:space="preserve"> </w:t>
+      </w:r>
+    </w:p>
+    <w:p>
+      <w:pPr>
+        <w:rPr>
+          <w:noProof/>
+          <w:lang w:eastAsia="ru-RU"/>
+        </w:rPr>
+      </w:pPr>
+      <w:r>
+        <w:rPr>
+          <w:lang w:val="uk-UA"/>
+        </w:rPr>
+        <w:drawing>
+          <wp:inline distT="0" distB="0" distL="0" distR="0" wp14:anchorId="5927EF7D" wp14:editId="153E3894">
+            <wp:extent cx="4534372" cy="2895600"/>
+            <wp:effectExtent l="0" t="0" r="0" b="0"/>
+            <wp:docPr id="40" name="Рисунок 40"/>
+            <wp:cNvGraphicFramePr>
+              <a:graphicFrameLocks xmlns:a="http://schemas.openxmlformats.org/drawingml/2006/main" noChangeAspect="1"/>
+            </wp:cNvGraphicFramePr>
+            <a:graphic xmlns:a="http://schemas.openxmlformats.org/drawingml/2006/main">
+              <a:graphicData uri="http://schemas.openxmlformats.org/drawingml/2006/picture">
+                <pic:pic xmlns:pic="http://schemas.openxmlformats.org/drawingml/2006/picture">
+                  <pic:nvPicPr>
+                    <pic:cNvPr id="1" name=""/>
+                    <pic:cNvPicPr/>
+                  </pic:nvPicPr>
+                  <pic:blipFill>
+                    <a:blip r:embed="rId43"/>
+                    <a:stretch>
+                      <a:fillRect/>
+                    </a:stretch>
+                  </pic:blipFill>
+                  <pic:spPr>
+                    <a:xfrm>
+                      <a:off x="0" y="0"/>
+                      <a:ext cx="4554687" cy="2908573"/>
+                    </a:xfrm>
+                    <a:prstGeom prst="rect">
+                      <a:avLst/>
+                    </a:prstGeom>
+                  </pic:spPr>
+                </pic:pic>
+              </a:graphicData>
+            </a:graphic>
+          </wp:inline>
+        </w:drawing>
+      </w:r>
+      <w:r>
+        <w:rPr>
+          <w:noProof/>
+          <w:lang w:eastAsia="ru-RU"/>
+        </w:rPr>
+        <w:t xml:space="preserve"> </w:t>
+      </w:r>
+    </w:p>
+    <w:p>
+      <w:pPr>
+        <w:rPr>
+          <w:lang w:val="en-US"/>
+        </w:rPr>
+      </w:pPr>
+      <w:r>
+        <w:rPr>
+          <w:noProof/>
+          <w:lang w:eastAsia="ru-RU"/>
+        </w:rPr>
+        <w:drawing>
+          <wp:inline distT="0" distB="0" distL="0" distR="0" wp14:anchorId="3475C427" wp14:editId="0CF8472E">
+            <wp:extent cx="1942466" cy="2065020"/>
+            <wp:effectExtent l="0" t="0" r="635" b="0"/>
+            <wp:docPr id="41" name="Рисунок 41"/>
+            <wp:cNvGraphicFramePr>
+              <a:graphicFrameLocks xmlns:a="http://schemas.openxmlformats.org/drawingml/2006/main" noChangeAspect="1"/>
+            </wp:cNvGraphicFramePr>
+            <a:graphic xmlns:a="http://schemas.openxmlformats.org/drawingml/2006/main">
+              <a:graphicData uri="http://schemas.openxmlformats.org/drawingml/2006/picture">
+                <pic:pic xmlns:pic="http://schemas.openxmlformats.org/drawingml/2006/picture">
+                  <pic:nvPicPr>
+                    <pic:cNvPr id="1" name=""/>
+                    <pic:cNvPicPr/>
+                  </pic:nvPicPr>
+                  <pic:blipFill>
+                    <a:blip r:embed="rId44"/>
+                    <a:stretch>
+                      <a:fillRect/>
+                    </a:stretch>
+                  </pic:blipFill>
+                  <pic:spPr>
+                    <a:xfrm>
+                      <a:off x="0" y="0"/>
+                      <a:ext cx="1946243" cy="2069035"/>
+                    </a:xfrm>
+                    <a:prstGeom prst="rect">
+                      <a:avLst/>
+                    </a:prstGeom>
+                  </pic:spPr>
+                </pic:pic>
+              </a:graphicData>
+            </a:graphic>
+          </wp:inline>
+        </w:drawing>
+      </w:r>
+    </w:p>
+    <w:p>
+      <w:pPr>
+        <w:pStyle w:val="a4"/>
+        <w:numPr>
+          <w:ilvl w:val="0"/>
+          <w:numId w:val="5"/>
+        </w:numPr>
+        <w:rPr>
+          <w:lang w:val="uk-UA"/>
+        </w:rPr>
+      </w:pPr>
+      <w:r>
+        <w:rPr>
+          <w:lang w:val="uk-UA"/>
+        </w:rPr>
+        <w:lastRenderedPageBreak/>
+        <w:t xml:space="preserve">Маючи не відсортований список, елементами якого є словники з двома параметрами (ім’я та оцінка) виконати сортування списку, використовуючи стандартну функцію </w:t>
+      </w:r>
+      <w:r>
+        <w:t>sorted</w:t>
+      </w:r>
+      <w:r>
+        <w:rPr>
+          <w:lang w:val="ru-RU"/>
+        </w:rPr>
+        <w:t>()</w:t>
+      </w:r>
+      <w:r>
+        <w:rPr>
+          <w:lang w:val="ru-RU"/>
+        </w:rPr>
+        <w:t xml:space="preserve">. Другим параметром для </w:t>
+      </w:r>
+      <w:r>
+        <w:rPr>
+          <w:lang w:val="uk-UA"/>
+        </w:rPr>
+        <w:t xml:space="preserve">функції </w:t>
+      </w:r>
+      <w:proofErr w:type="gramStart"/>
+      <w:r>
+        <w:t>sorted</w:t>
+      </w:r>
+      <w:r>
+        <w:rPr>
+          <w:lang w:val="ru-RU"/>
+        </w:rPr>
+        <w:t>(</w:t>
+      </w:r>
+      <w:proofErr w:type="gramEnd"/>
+      <w:r>
+        <w:rPr>
+          <w:lang w:val="ru-RU"/>
+        </w:rPr>
+        <w:t xml:space="preserve">) </w:t>
+      </w:r>
+      <w:r>
+        <w:rPr>
+          <w:lang w:val="uk-UA"/>
+        </w:rPr>
+        <w:t xml:space="preserve">має бути </w:t>
+      </w:r>
+      <w:r>
+        <w:t>lambda</w:t>
+      </w:r>
+      <w:r>
+        <w:rPr>
+          <w:lang w:val="ru-RU"/>
+        </w:rPr>
+        <w:t xml:space="preserve"> </w:t>
+      </w:r>
+      <w:r>
+        <w:rPr>
+          <w:lang w:val="uk-UA"/>
+        </w:rPr>
+        <w:t>функція, що повертає ім’я або оцінку із елемента словника.</w:t>
+      </w:r>
+    </w:p>
+    <w:p>
+      <w:pPr>
+        <w:rPr>
+          <w:lang w:val="uk-UA"/>
+        </w:rPr>
+      </w:pPr>
+      <w:r>
+        <w:rPr>
+          <w:lang w:val="uk-UA"/>
+        </w:rPr>
+        <w:drawing>
+          <wp:inline distT="0" distB="0" distL="0" distR="0" wp14:anchorId="124F0D79" wp14:editId="56B285D2">
+            <wp:extent cx="4282811" cy="1828958"/>
+            <wp:effectExtent l="0" t="0" r="3810" b="0"/>
+            <wp:docPr id="42" name="Рисунок 42"/>
+            <wp:cNvGraphicFramePr>
+              <a:graphicFrameLocks xmlns:a="http://schemas.openxmlformats.org/drawingml/2006/main" noChangeAspect="1"/>
+            </wp:cNvGraphicFramePr>
+            <a:graphic xmlns:a="http://schemas.openxmlformats.org/drawingml/2006/main">
+              <a:graphicData uri="http://schemas.openxmlformats.org/drawingml/2006/picture">
+                <pic:pic xmlns:pic="http://schemas.openxmlformats.org/drawingml/2006/picture">
+                  <pic:nvPicPr>
+                    <pic:cNvPr id="1" name=""/>
+                    <pic:cNvPicPr/>
+                  </pic:nvPicPr>
+                  <pic:blipFill>
+                    <a:blip r:embed="rId45"/>
+                    <a:stretch>
+                      <a:fillRect/>
+                    </a:stretch>
+                  </pic:blipFill>
+                  <pic:spPr>
+                    <a:xfrm>
+                      <a:off x="0" y="0"/>
+                      <a:ext cx="4282811" cy="1828958"/>
+                    </a:xfrm>
+                    <a:prstGeom prst="rect">
+                      <a:avLst/>
+                    </a:prstGeom>
+                  </pic:spPr>
+                </pic:pic>
+              </a:graphicData>
+            </a:graphic>
+          </wp:inline>
+        </w:drawing>
+      </w:r>
+      <w:bookmarkStart w:id="1" w:name="_GoBack"/>
+      <w:bookmarkEnd w:id="1"/>
+    </w:p>
+    <w:p>
+      <w:pPr>
+        <w:spacing w:line="240" w:lineRule="auto"/>
+        <w:rPr>
+          <w:rStyle w:val="a3"/>
+          <w:rFonts w:ascii="Times New Roman" w:hAnsi="Times New Roman" w:cs="Times New Roman"/>
+          <w:bCs w:val="0"/>
+          <w:sz w:val="40"/>
+          <w:szCs w:val="28"/>
+          <w:lang w:val="uk-UA"/>
+        </w:rPr>
+      </w:pPr>
+      <w:r>
+        <w:rPr>
+          <w:rStyle w:val="a3"/>
+          <w:rFonts w:ascii="Times New Roman" w:hAnsi="Times New Roman" w:cs="Times New Roman"/>
+          <w:bCs w:val="0"/>
+          <w:sz w:val="40"/>
+          <w:szCs w:val="28"/>
+          <w:lang w:val="uk-UA"/>
+        </w:rPr>
+        <w:drawing>
+          <wp:inline distT="0" distB="0" distL="0" distR="0" wp14:anchorId="6ED02305" wp14:editId="78491E27">
+            <wp:extent cx="5940425" cy="875665"/>
+            <wp:effectExtent l="0" t="0" r="3175" b="635"/>
+            <wp:docPr id="43" name="Рисунок 43"/>
+            <wp:cNvGraphicFramePr>
+              <a:graphicFrameLocks xmlns:a="http://schemas.openxmlformats.org/drawingml/2006/main" noChangeAspect="1"/>
+            </wp:cNvGraphicFramePr>
+            <a:graphic xmlns:a="http://schemas.openxmlformats.org/drawingml/2006/main">
+              <a:graphicData uri="http://schemas.openxmlformats.org/drawingml/2006/picture">
+                <pic:pic xmlns:pic="http://schemas.openxmlformats.org/drawingml/2006/picture">
+                  <pic:nvPicPr>
+                    <pic:cNvPr id="1" name=""/>
+                    <pic:cNvPicPr/>
+                  </pic:nvPicPr>
+                  <pic:blipFill>
+                    <a:blip r:embed="rId46"/>
+                    <a:stretch>
+                      <a:fillRect/>
+                    </a:stretch>
+                  </pic:blipFill>
+                  <pic:spPr>
+                    <a:xfrm>
+                      <a:off x="0" y="0"/>
+                      <a:ext cx="5940425" cy="875665"/>
+                    </a:xfrm>
+                    <a:prstGeom prst="rect">
+                      <a:avLst/>
+                    </a:prstGeom>
+                  </pic:spPr>
+                </pic:pic>
+              </a:graphicData>
+            </a:graphic>
+          </wp:inline>
+        </w:drawing>
+      </w:r>
+    </w:p>
+    <w:p>
+      <w:pPr>
+        <w:spacing w:line="240" w:lineRule="auto"/>
+        <w:jc w:val="center"/>
+        <w:rPr>
+          <w:rStyle w:val="a3"/>
+          <w:rFonts w:ascii="Times New Roman" w:hAnsi="Times New Roman" w:cs="Times New Roman"/>
+          <w:bCs w:val="0"/>
+          <w:sz w:val="40"/>
+          <w:szCs w:val="28"/>
+        </w:rPr>
+      </w:pPr>
+    </w:p>
+    <w:p>
+      <w:pPr>
+        <w:spacing w:line="240" w:lineRule="auto"/>
+        <w:jc w:val="center"/>
+        <w:rPr>
+          <w:rStyle w:val="a3"/>
+          <w:rFonts w:ascii="Times New Roman" w:hAnsi="Times New Roman" w:cs="Times New Roman"/>
+          <w:bCs w:val="0"/>
+          <w:sz w:val="40"/>
+          <w:szCs w:val="28"/>
+          <w:lang w:val="en-US"/>
+        </w:rPr>
+      </w:pPr>
+    </w:p>
+    <w:p>
+      <w:pPr>
+        <w:spacing w:line="240" w:lineRule="auto"/>
+        <w:jc w:val="center"/>
+        <w:rPr>
+          <w:rStyle w:val="a3"/>
+          <w:rFonts w:ascii="Times New Roman" w:hAnsi="Times New Roman" w:cs="Times New Roman"/>
+          <w:bCs w:val="0"/>
+          <w:sz w:val="40"/>
+          <w:szCs w:val="28"/>
+          <w:lang w:val="en-US"/>
+        </w:rPr>
+      </w:pPr>
+    </w:p>
+    <w:p>
+      <w:pPr>
+        <w:spacing w:line="240" w:lineRule="auto"/>
+        <w:rPr>
+          <w:rStyle w:val="a3"/>
+          <w:rFonts w:ascii="Times New Roman" w:hAnsi="Times New Roman" w:cs="Times New Roman"/>
+          <w:bCs w:val="0"/>
+          <w:sz w:val="40"/>
+          <w:szCs w:val="28"/>
+          <w:lang w:val="en-US"/>
+        </w:rPr>
+      </w:pPr>
+    </w:p>
     <w:sectPr>
       <w:pgSz w:w="11906" w:h="16838"/>
       <w:pgMar w:top="1134" w:right="850" w:bottom="1134" w:left="1701" w:header="708" w:footer="708" w:gutter="0"/>
@@ -4341,6 +5017,95 @@
     </w:lvl>
   </w:abstractNum>
   <w:abstractNum w:abstractNumId="1" w15:restartNumberingAfterBreak="0">
+    <w:nsid w:val="18B75029"/>
+    <w:multiLevelType w:val="hybridMultilevel"/>
+    <w:tmpl w:val="CA6C2C0C"/>
+    <w:lvl w:ilvl="0" w:tplc="04090011">
+      <w:start w:val="1"/>
+      <w:numFmt w:val="decimal"/>
+      <w:lvlText w:val="%1)"/>
+      <w:lvlJc w:val="left"/>
+      <w:pPr>
+        <w:ind w:left="720" w:hanging="360"/>
+      </w:pPr>
+      <w:rPr>
+        <w:rFonts w:hint="default"/>
+      </w:rPr>
+    </w:lvl>
+    <w:lvl w:ilvl="1" w:tplc="04090019" w:tentative="1">
+      <w:start w:val="1"/>
+      <w:numFmt w:val="lowerLetter"/>
+      <w:lvlText w:val="%2."/>
+      <w:lvlJc w:val="left"/>
+      <w:pPr>
+        <w:ind w:left="1440" w:hanging="360"/>
+      </w:pPr>
+    </w:lvl>
+    <w:lvl w:ilvl="2" w:tplc="0409001B" w:tentative="1">
+      <w:start w:val="1"/>
+      <w:numFmt w:val="lowerRoman"/>
+      <w:lvlText w:val="%3."/>
+      <w:lvlJc w:val="right"/>
+      <w:pPr>
+        <w:ind w:left="2160" w:hanging="180"/>
+      </w:pPr>
+    </w:lvl>
+    <w:lvl w:ilvl="3" w:tplc="0409000F" w:tentative="1">
+      <w:start w:val="1"/>
+      <w:numFmt w:val="decimal"/>
+      <w:lvlText w:val="%4."/>
+      <w:lvlJc w:val="left"/>
+      <w:pPr>
+        <w:ind w:left="2880" w:hanging="360"/>
+      </w:pPr>
+    </w:lvl>
+    <w:lvl w:ilvl="4" w:tplc="04090019" w:tentative="1">
+      <w:start w:val="1"/>
+      <w:numFmt w:val="lowerLetter"/>
+      <w:lvlText w:val="%5."/>
+      <w:lvlJc w:val="left"/>
+      <w:pPr>
+        <w:ind w:left="3600" w:hanging="360"/>
+      </w:pPr>
+    </w:lvl>
+    <w:lvl w:ilvl="5" w:tplc="0409001B" w:tentative="1">
+      <w:start w:val="1"/>
+      <w:numFmt w:val="lowerRoman"/>
+      <w:lvlText w:val="%6."/>
+      <w:lvlJc w:val="right"/>
+      <w:pPr>
+        <w:ind w:left="4320" w:hanging="180"/>
+      </w:pPr>
+    </w:lvl>
+    <w:lvl w:ilvl="6" w:tplc="0409000F" w:tentative="1">
+      <w:start w:val="1"/>
+      <w:numFmt w:val="decimal"/>
+      <w:lvlText w:val="%7."/>
+      <w:lvlJc w:val="left"/>
+      <w:pPr>
+        <w:ind w:left="5040" w:hanging="360"/>
+      </w:pPr>
+    </w:lvl>
+    <w:lvl w:ilvl="7" w:tplc="04090019" w:tentative="1">
+      <w:start w:val="1"/>
+      <w:numFmt w:val="lowerLetter"/>
+      <w:lvlText w:val="%8."/>
+      <w:lvlJc w:val="left"/>
+      <w:pPr>
+        <w:ind w:left="5760" w:hanging="360"/>
+      </w:pPr>
+    </w:lvl>
+    <w:lvl w:ilvl="8" w:tplc="0409001B" w:tentative="1">
+      <w:start w:val="1"/>
+      <w:numFmt w:val="lowerRoman"/>
+      <w:lvlText w:val="%9."/>
+      <w:lvlJc w:val="right"/>
+      <w:pPr>
+        <w:ind w:left="6480" w:hanging="180"/>
+      </w:pPr>
+    </w:lvl>
+  </w:abstractNum>
+  <w:abstractNum w:abstractNumId="2" w15:restartNumberingAfterBreak="0">
     <w:nsid w:val="28C84463"/>
     <w:multiLevelType w:val="hybridMultilevel"/>
     <w:tmpl w:val="7A1CFDD2"/>
@@ -4429,7 +5194,7 @@
       </w:pPr>
     </w:lvl>
   </w:abstractNum>
-  <w:abstractNum w:abstractNumId="2" w15:restartNumberingAfterBreak="0">
+  <w:abstractNum w:abstractNumId="3" w15:restartNumberingAfterBreak="0">
     <w:nsid w:val="6CE54FE5"/>
     <w:multiLevelType w:val="hybridMultilevel"/>
     <w:tmpl w:val="E6D05908"/>
@@ -4519,13 +5284,13 @@
     </w:lvl>
   </w:abstractNum>
   <w:num w:numId="1">
+    <w:abstractNumId w:val="3"/>
+  </w:num>
+  <w:num w:numId="2">
     <w:abstractNumId w:val="2"/>
   </w:num>
-  <w:num w:numId="2">
-    <w:abstractNumId w:val="1"/>
-  </w:num>
   <w:num w:numId="3">
-    <w:abstractNumId w:val="2"/>
+    <w:abstractNumId w:val="3"/>
     <w:lvlOverride w:ilvl="0">
       <w:startOverride w:val="1"/>
     </w:lvlOverride>
@@ -4556,6 +5321,9 @@
   </w:num>
   <w:num w:numId="4">
     <w:abstractNumId w:val="0"/>
+  </w:num>
+  <w:num w:numId="5">
+    <w:abstractNumId w:val="1"/>
   </w:num>
 </w:numbering>
 </file>

</xml_diff>

<commit_message>
tasks to topic 7
</commit_message>
<xml_diff>
--- a/TP-KB-221-Savosta-Tymofii-IPR.DOCX
+++ b/TP-KB-221-Savosta-Tymofii-IPR.DOCX
@@ -4764,7 +4764,8 @@
       </w:pPr>
       <w:r>
         <w:rPr>
-          <w:lang w:val="uk-UA"/>
+          <w:noProof/>
+          <w:lang w:eastAsia="ru-RU"/>
         </w:rPr>
         <w:drawing>
           <wp:inline distT="0" distB="0" distL="0" distR="0" wp14:anchorId="2AA8660B" wp14:editId="7DFFC862">
@@ -4820,9 +4821,10 @@
           <w:rStyle w:val="a3"/>
           <w:rFonts w:ascii="Times New Roman" w:hAnsi="Times New Roman" w:cs="Times New Roman"/>
           <w:bCs w:val="0"/>
+          <w:noProof/>
           <w:sz w:val="40"/>
           <w:szCs w:val="28"/>
-          <w:lang w:val="uk-UA"/>
+          <w:lang w:eastAsia="ru-RU"/>
         </w:rPr>
         <w:drawing>
           <wp:inline distT="0" distB="0" distL="0" distR="0" wp14:anchorId="0AE4F9D4" wp14:editId="47D8D4AF">
@@ -4873,8 +4875,6 @@
           <w:szCs w:val="28"/>
         </w:rPr>
       </w:pPr>
-      <w:bookmarkStart w:id="1" w:name="_GoBack"/>
-      <w:bookmarkEnd w:id="1"/>
     </w:p>
     <w:p>
       <w:pPr>
@@ -4907,6 +4907,7 @@
     <w:p>
       <w:pPr>
         <w:spacing w:line="240" w:lineRule="auto"/>
+        <w:jc w:val="center"/>
         <w:rPr>
           <w:rStyle w:val="a3"/>
           <w:rFonts w:ascii="Times New Roman" w:hAnsi="Times New Roman" w:cs="Times New Roman"/>
@@ -4916,6 +4917,631 @@
           <w:lang w:val="en-US"/>
         </w:rPr>
       </w:pPr>
+    </w:p>
+    <w:p>
+      <w:pPr>
+        <w:spacing w:line="240" w:lineRule="auto"/>
+        <w:jc w:val="center"/>
+        <w:rPr>
+          <w:rStyle w:val="a3"/>
+          <w:rFonts w:ascii="Times New Roman" w:hAnsi="Times New Roman" w:cs="Times New Roman"/>
+          <w:bCs w:val="0"/>
+          <w:sz w:val="40"/>
+          <w:szCs w:val="28"/>
+          <w:lang w:val="en-US"/>
+        </w:rPr>
+      </w:pPr>
+    </w:p>
+    <w:p>
+      <w:pPr>
+        <w:spacing w:line="240" w:lineRule="auto"/>
+        <w:jc w:val="center"/>
+        <w:rPr>
+          <w:rStyle w:val="a3"/>
+          <w:rFonts w:ascii="Times New Roman" w:hAnsi="Times New Roman" w:cs="Times New Roman"/>
+          <w:bCs w:val="0"/>
+          <w:sz w:val="40"/>
+          <w:szCs w:val="28"/>
+          <w:lang w:val="en-US"/>
+        </w:rPr>
+      </w:pPr>
+    </w:p>
+    <w:p>
+      <w:pPr>
+        <w:spacing w:line="240" w:lineRule="auto"/>
+        <w:jc w:val="center"/>
+        <w:rPr>
+          <w:rStyle w:val="a3"/>
+          <w:rFonts w:ascii="Times New Roman" w:hAnsi="Times New Roman" w:cs="Times New Roman"/>
+          <w:bCs w:val="0"/>
+          <w:sz w:val="40"/>
+          <w:szCs w:val="28"/>
+          <w:lang w:val="en-US"/>
+        </w:rPr>
+      </w:pPr>
+    </w:p>
+    <w:p>
+      <w:pPr>
+        <w:spacing w:line="240" w:lineRule="auto"/>
+        <w:jc w:val="center"/>
+        <w:rPr>
+          <w:rStyle w:val="a3"/>
+          <w:rFonts w:ascii="Times New Roman" w:hAnsi="Times New Roman" w:cs="Times New Roman"/>
+          <w:bCs w:val="0"/>
+          <w:sz w:val="40"/>
+          <w:szCs w:val="28"/>
+          <w:lang w:val="en-US"/>
+        </w:rPr>
+      </w:pPr>
+    </w:p>
+    <w:p>
+      <w:pPr>
+        <w:spacing w:line="240" w:lineRule="auto"/>
+        <w:jc w:val="center"/>
+        <w:rPr>
+          <w:rStyle w:val="a3"/>
+          <w:rFonts w:ascii="Times New Roman" w:hAnsi="Times New Roman" w:cs="Times New Roman"/>
+          <w:bCs w:val="0"/>
+          <w:sz w:val="40"/>
+          <w:szCs w:val="28"/>
+          <w:lang w:val="en-US"/>
+        </w:rPr>
+      </w:pPr>
+      <w:r>
+        <w:rPr>
+          <w:rStyle w:val="a3"/>
+          <w:rFonts w:ascii="Times New Roman" w:hAnsi="Times New Roman" w:cs="Times New Roman"/>
+          <w:bCs w:val="0"/>
+          <w:sz w:val="40"/>
+          <w:szCs w:val="28"/>
+          <w:lang w:val="en-US"/>
+        </w:rPr>
+        <w:lastRenderedPageBreak/>
+        <w:t>Topic 7</w:t>
+      </w:r>
+    </w:p>
+    <w:p>
+      <w:pPr>
+        <w:pStyle w:val="a4"/>
+        <w:numPr>
+          <w:ilvl w:val="0"/>
+          <w:numId w:val="6"/>
+        </w:numPr>
+        <w:rPr>
+          <w:lang w:val="uk-UA"/>
+        </w:rPr>
+      </w:pPr>
+      <w:r>
+        <w:rPr>
+          <w:lang w:val="uk-UA"/>
+        </w:rPr>
+        <w:t>Ознайомитись з існуючими за замовченням методами класу по типу __</w:t>
+      </w:r>
+      <w:proofErr w:type="spellStart"/>
+      <w:r>
+        <w:t>init</w:t>
+      </w:r>
+      <w:proofErr w:type="spellEnd"/>
+      <w:r>
+        <w:rPr>
+          <w:lang w:val="ru-RU"/>
+        </w:rPr>
+        <w:t>__(</w:t>
+      </w:r>
+      <w:r>
+        <w:t>self</w:t>
+      </w:r>
+      <w:r>
+        <w:rPr>
+          <w:lang w:val="ru-RU"/>
+        </w:rPr>
+        <w:t>) __</w:t>
+      </w:r>
+      <w:proofErr w:type="spellStart"/>
+      <w:r>
+        <w:t>str</w:t>
+      </w:r>
+      <w:proofErr w:type="spellEnd"/>
+      <w:r>
+        <w:rPr>
+          <w:lang w:val="ru-RU"/>
+        </w:rPr>
+        <w:t>__(</w:t>
+      </w:r>
+      <w:r>
+        <w:t>self</w:t>
+      </w:r>
+      <w:r>
+        <w:rPr>
+          <w:lang w:val="ru-RU"/>
+        </w:rPr>
+        <w:t xml:space="preserve">)__ </w:t>
+      </w:r>
+      <w:r>
+        <w:rPr>
+          <w:lang w:val="uk-UA"/>
+        </w:rPr>
+        <w:t>та надати приклади використання.</w:t>
+      </w:r>
+    </w:p>
+    <w:p>
+      <w:pPr>
+        <w:spacing w:line="240" w:lineRule="auto"/>
+        <w:rPr>
+          <w:rStyle w:val="a3"/>
+          <w:rFonts w:ascii="Times New Roman" w:hAnsi="Times New Roman" w:cs="Times New Roman"/>
+          <w:bCs w:val="0"/>
+          <w:sz w:val="40"/>
+          <w:szCs w:val="28"/>
+          <w:lang w:val="uk-UA"/>
+        </w:rPr>
+      </w:pPr>
+      <w:r>
+        <w:rPr>
+          <w:rStyle w:val="a3"/>
+          <w:rFonts w:ascii="Times New Roman" w:hAnsi="Times New Roman" w:cs="Times New Roman"/>
+          <w:bCs w:val="0"/>
+          <w:sz w:val="40"/>
+          <w:szCs w:val="28"/>
+          <w:lang w:val="uk-UA"/>
+        </w:rPr>
+        <w:drawing>
+          <wp:inline distT="0" distB="0" distL="0" distR="0" wp14:anchorId="5E5A8839" wp14:editId="58B7DA02">
+            <wp:extent cx="5928874" cy="1996613"/>
+            <wp:effectExtent l="0" t="0" r="0" b="3810"/>
+            <wp:docPr id="42" name="Рисунок 42"/>
+            <wp:cNvGraphicFramePr>
+              <a:graphicFrameLocks xmlns:a="http://schemas.openxmlformats.org/drawingml/2006/main" noChangeAspect="1"/>
+            </wp:cNvGraphicFramePr>
+            <a:graphic xmlns:a="http://schemas.openxmlformats.org/drawingml/2006/main">
+              <a:graphicData uri="http://schemas.openxmlformats.org/drawingml/2006/picture">
+                <pic:pic xmlns:pic="http://schemas.openxmlformats.org/drawingml/2006/picture">
+                  <pic:nvPicPr>
+                    <pic:cNvPr id="1" name=""/>
+                    <pic:cNvPicPr/>
+                  </pic:nvPicPr>
+                  <pic:blipFill>
+                    <a:blip r:embed="rId47"/>
+                    <a:stretch>
+                      <a:fillRect/>
+                    </a:stretch>
+                  </pic:blipFill>
+                  <pic:spPr>
+                    <a:xfrm>
+                      <a:off x="0" y="0"/>
+                      <a:ext cx="5928874" cy="1996613"/>
+                    </a:xfrm>
+                    <a:prstGeom prst="rect">
+                      <a:avLst/>
+                    </a:prstGeom>
+                  </pic:spPr>
+                </pic:pic>
+              </a:graphicData>
+            </a:graphic>
+          </wp:inline>
+        </w:drawing>
+      </w:r>
+    </w:p>
+    <w:p>
+      <w:pPr>
+        <w:spacing w:line="240" w:lineRule="auto"/>
+        <w:rPr>
+          <w:rStyle w:val="a3"/>
+          <w:rFonts w:ascii="Times New Roman" w:hAnsi="Times New Roman" w:cs="Times New Roman"/>
+          <w:bCs w:val="0"/>
+          <w:sz w:val="40"/>
+          <w:szCs w:val="28"/>
+        </w:rPr>
+      </w:pPr>
+      <w:r>
+        <w:rPr>
+          <w:rStyle w:val="a3"/>
+          <w:rFonts w:ascii="Times New Roman" w:hAnsi="Times New Roman" w:cs="Times New Roman"/>
+          <w:bCs w:val="0"/>
+          <w:sz w:val="40"/>
+          <w:szCs w:val="28"/>
+        </w:rPr>
+        <w:drawing>
+          <wp:inline distT="0" distB="0" distL="0" distR="0" wp14:anchorId="7798A7D5" wp14:editId="37F9EDEA">
+            <wp:extent cx="5940425" cy="518160"/>
+            <wp:effectExtent l="0" t="0" r="3175" b="0"/>
+            <wp:docPr id="43" name="Рисунок 43"/>
+            <wp:cNvGraphicFramePr>
+              <a:graphicFrameLocks xmlns:a="http://schemas.openxmlformats.org/drawingml/2006/main" noChangeAspect="1"/>
+            </wp:cNvGraphicFramePr>
+            <a:graphic xmlns:a="http://schemas.openxmlformats.org/drawingml/2006/main">
+              <a:graphicData uri="http://schemas.openxmlformats.org/drawingml/2006/picture">
+                <pic:pic xmlns:pic="http://schemas.openxmlformats.org/drawingml/2006/picture">
+                  <pic:nvPicPr>
+                    <pic:cNvPr id="1" name=""/>
+                    <pic:cNvPicPr/>
+                  </pic:nvPicPr>
+                  <pic:blipFill>
+                    <a:blip r:embed="rId48"/>
+                    <a:stretch>
+                      <a:fillRect/>
+                    </a:stretch>
+                  </pic:blipFill>
+                  <pic:spPr>
+                    <a:xfrm>
+                      <a:off x="0" y="0"/>
+                      <a:ext cx="5940425" cy="518160"/>
+                    </a:xfrm>
+                    <a:prstGeom prst="rect">
+                      <a:avLst/>
+                    </a:prstGeom>
+                  </pic:spPr>
+                </pic:pic>
+              </a:graphicData>
+            </a:graphic>
+          </wp:inline>
+        </w:drawing>
+      </w:r>
+    </w:p>
+    <w:p>
+      <w:pPr>
+        <w:pStyle w:val="a4"/>
+        <w:numPr>
+          <w:ilvl w:val="0"/>
+          <w:numId w:val="6"/>
+        </w:numPr>
+        <w:rPr>
+          <w:lang w:val="uk-UA"/>
+        </w:rPr>
+      </w:pPr>
+      <w:r>
+        <w:rPr>
+          <w:lang w:val="uk-UA"/>
+        </w:rPr>
+        <w:t xml:space="preserve">Розробити клас </w:t>
+      </w:r>
+      <w:r>
+        <w:rPr>
+          <w:b/>
+          <w:bCs/>
+        </w:rPr>
+        <w:t>Student</w:t>
+      </w:r>
+      <w:r>
+        <w:rPr>
+          <w:lang w:val="ru-RU"/>
+        </w:rPr>
+        <w:t xml:space="preserve"> </w:t>
+      </w:r>
+      <w:r>
+        <w:rPr>
+          <w:lang w:val="uk-UA"/>
+        </w:rPr>
+        <w:t xml:space="preserve">атрибутами якого э два параметра </w:t>
+      </w:r>
+      <w:r>
+        <w:rPr>
+          <w:b/>
+          <w:bCs/>
+        </w:rPr>
+        <w:t>name</w:t>
+      </w:r>
+      <w:r>
+        <w:rPr>
+          <w:lang w:val="ru-RU"/>
+        </w:rPr>
+        <w:t xml:space="preserve"> </w:t>
+      </w:r>
+      <w:r>
+        <w:rPr>
+          <w:lang w:val="uk-UA"/>
+        </w:rPr>
+        <w:t xml:space="preserve">та </w:t>
+      </w:r>
+      <w:r>
+        <w:rPr>
+          <w:b/>
+          <w:bCs/>
+        </w:rPr>
+        <w:t>age</w:t>
+      </w:r>
+      <w:r>
+        <w:rPr>
+          <w:lang w:val="ru-RU"/>
+        </w:rPr>
+        <w:t xml:space="preserve">. </w:t>
+      </w:r>
+      <w:r>
+        <w:rPr>
+          <w:lang w:val="uk-UA"/>
+        </w:rPr>
+        <w:t xml:space="preserve">Створити список елементами якого є об'єкти класу </w:t>
+      </w:r>
+      <w:r>
+        <w:rPr>
+          <w:b/>
+          <w:bCs/>
+        </w:rPr>
+        <w:t>Student</w:t>
+      </w:r>
+      <w:r>
+        <w:rPr>
+          <w:lang w:val="uk-UA"/>
+        </w:rPr>
+        <w:t xml:space="preserve">. Написати цикл який виводить на екран елементи списку у відсортованому порядку. Для сортування використати стандартну функцію </w:t>
+      </w:r>
+      <w:r>
+        <w:rPr>
+          <w:b/>
+          <w:bCs/>
+        </w:rPr>
+        <w:t>sorted</w:t>
+      </w:r>
+      <w:r>
+        <w:rPr>
+          <w:lang w:val="uk-UA"/>
+        </w:rPr>
+        <w:t xml:space="preserve">. Функція </w:t>
+      </w:r>
+      <w:r>
+        <w:rPr>
+          <w:b/>
+          <w:bCs/>
+        </w:rPr>
+        <w:t>sorted</w:t>
+      </w:r>
+      <w:r>
+        <w:rPr>
+          <w:lang w:val="uk-UA"/>
+        </w:rPr>
+        <w:t xml:space="preserve"> має використовувати </w:t>
+      </w:r>
+      <w:r>
+        <w:rPr>
+          <w:b/>
+          <w:bCs/>
+        </w:rPr>
+        <w:t>lambda</w:t>
+      </w:r>
+      <w:r>
+        <w:rPr>
+          <w:lang w:val="uk-UA"/>
+        </w:rPr>
+        <w:t xml:space="preserve"> функцію для визначення ключа сортування.</w:t>
+      </w:r>
+    </w:p>
+    <w:p>
+      <w:pPr>
+        <w:rPr>
+          <w:lang w:val="en-US"/>
+        </w:rPr>
+      </w:pPr>
+      <w:r>
+        <w:rPr>
+          <w:lang w:val="uk-UA"/>
+        </w:rPr>
+        <w:lastRenderedPageBreak/>
+        <w:drawing>
+          <wp:inline distT="0" distB="0" distL="0" distR="0" wp14:anchorId="39D4D770" wp14:editId="6920962A">
+            <wp:extent cx="5940425" cy="4594225"/>
+            <wp:effectExtent l="0" t="0" r="3175" b="0"/>
+            <wp:docPr id="45" name="Рисунок 45"/>
+            <wp:cNvGraphicFramePr>
+              <a:graphicFrameLocks xmlns:a="http://schemas.openxmlformats.org/drawingml/2006/main" noChangeAspect="1"/>
+            </wp:cNvGraphicFramePr>
+            <a:graphic xmlns:a="http://schemas.openxmlformats.org/drawingml/2006/main">
+              <a:graphicData uri="http://schemas.openxmlformats.org/drawingml/2006/picture">
+                <pic:pic xmlns:pic="http://schemas.openxmlformats.org/drawingml/2006/picture">
+                  <pic:nvPicPr>
+                    <pic:cNvPr id="1" name=""/>
+                    <pic:cNvPicPr/>
+                  </pic:nvPicPr>
+                  <pic:blipFill>
+                    <a:blip r:embed="rId49"/>
+                    <a:stretch>
+                      <a:fillRect/>
+                    </a:stretch>
+                  </pic:blipFill>
+                  <pic:spPr>
+                    <a:xfrm>
+                      <a:off x="0" y="0"/>
+                      <a:ext cx="5940425" cy="4594225"/>
+                    </a:xfrm>
+                    <a:prstGeom prst="rect">
+                      <a:avLst/>
+                    </a:prstGeom>
+                  </pic:spPr>
+                </pic:pic>
+              </a:graphicData>
+            </a:graphic>
+          </wp:inline>
+        </w:drawing>
+      </w:r>
+    </w:p>
+    <w:p>
+      <w:pPr>
+        <w:spacing w:line="240" w:lineRule="auto"/>
+        <w:rPr>
+          <w:rStyle w:val="a3"/>
+          <w:rFonts w:ascii="Times New Roman" w:hAnsi="Times New Roman" w:cs="Times New Roman"/>
+          <w:bCs w:val="0"/>
+          <w:sz w:val="40"/>
+          <w:szCs w:val="28"/>
+          <w:lang w:val="uk-UA"/>
+        </w:rPr>
+      </w:pPr>
+      <w:r>
+        <w:rPr>
+          <w:rStyle w:val="a3"/>
+          <w:rFonts w:ascii="Times New Roman" w:hAnsi="Times New Roman" w:cs="Times New Roman"/>
+          <w:bCs w:val="0"/>
+          <w:sz w:val="40"/>
+          <w:szCs w:val="28"/>
+          <w:lang w:val="uk-UA"/>
+        </w:rPr>
+        <w:drawing>
+          <wp:inline distT="0" distB="0" distL="0" distR="0" wp14:anchorId="5977EB16" wp14:editId="11AF0E91">
+            <wp:extent cx="5940425" cy="1844040"/>
+            <wp:effectExtent l="0" t="0" r="3175" b="3810"/>
+            <wp:docPr id="46" name="Рисунок 46"/>
+            <wp:cNvGraphicFramePr>
+              <a:graphicFrameLocks xmlns:a="http://schemas.openxmlformats.org/drawingml/2006/main" noChangeAspect="1"/>
+            </wp:cNvGraphicFramePr>
+            <a:graphic xmlns:a="http://schemas.openxmlformats.org/drawingml/2006/main">
+              <a:graphicData uri="http://schemas.openxmlformats.org/drawingml/2006/picture">
+                <pic:pic xmlns:pic="http://schemas.openxmlformats.org/drawingml/2006/picture">
+                  <pic:nvPicPr>
+                    <pic:cNvPr id="1" name=""/>
+                    <pic:cNvPicPr/>
+                  </pic:nvPicPr>
+                  <pic:blipFill>
+                    <a:blip r:embed="rId50"/>
+                    <a:stretch>
+                      <a:fillRect/>
+                    </a:stretch>
+                  </pic:blipFill>
+                  <pic:spPr>
+                    <a:xfrm>
+                      <a:off x="0" y="0"/>
+                      <a:ext cx="5940425" cy="1844040"/>
+                    </a:xfrm>
+                    <a:prstGeom prst="rect">
+                      <a:avLst/>
+                    </a:prstGeom>
+                  </pic:spPr>
+                </pic:pic>
+              </a:graphicData>
+            </a:graphic>
+          </wp:inline>
+        </w:drawing>
+      </w:r>
+    </w:p>
+    <w:p>
+      <w:pPr>
+        <w:pStyle w:val="a4"/>
+        <w:numPr>
+          <w:ilvl w:val="0"/>
+          <w:numId w:val="6"/>
+        </w:numPr>
+        <w:rPr>
+          <w:lang w:val="uk-UA"/>
+        </w:rPr>
+      </w:pPr>
+      <w:r>
+        <w:rPr>
+          <w:lang w:val="uk-UA"/>
+        </w:rPr>
+        <w:t xml:space="preserve">Використовуючи принципи ООП переписати програму Калькулятор. Завдання має бути виконано використовуючи модульний підхід. </w:t>
+      </w:r>
+    </w:p>
+    <w:p>
+      <w:pPr>
+        <w:spacing w:line="240" w:lineRule="auto"/>
+        <w:rPr>
+          <w:rStyle w:val="a3"/>
+          <w:rFonts w:ascii="Times New Roman" w:hAnsi="Times New Roman" w:cs="Times New Roman"/>
+          <w:bCs w:val="0"/>
+          <w:sz w:val="40"/>
+          <w:szCs w:val="28"/>
+          <w:lang w:val="uk-UA"/>
+        </w:rPr>
+      </w:pPr>
+      <w:r>
+        <w:rPr>
+          <w:rStyle w:val="a3"/>
+          <w:rFonts w:ascii="Times New Roman" w:hAnsi="Times New Roman" w:cs="Times New Roman"/>
+          <w:bCs w:val="0"/>
+          <w:sz w:val="40"/>
+          <w:szCs w:val="28"/>
+          <w:lang w:val="uk-UA"/>
+        </w:rPr>
+        <w:lastRenderedPageBreak/>
+        <w:drawing>
+          <wp:inline distT="0" distB="0" distL="0" distR="0" wp14:anchorId="18248CD3" wp14:editId="55B1A0A4">
+            <wp:extent cx="4877223" cy="6073666"/>
+            <wp:effectExtent l="0" t="0" r="0" b="3810"/>
+            <wp:docPr id="47" name="Рисунок 47"/>
+            <wp:cNvGraphicFramePr>
+              <a:graphicFrameLocks xmlns:a="http://schemas.openxmlformats.org/drawingml/2006/main" noChangeAspect="1"/>
+            </wp:cNvGraphicFramePr>
+            <a:graphic xmlns:a="http://schemas.openxmlformats.org/drawingml/2006/main">
+              <a:graphicData uri="http://schemas.openxmlformats.org/drawingml/2006/picture">
+                <pic:pic xmlns:pic="http://schemas.openxmlformats.org/drawingml/2006/picture">
+                  <pic:nvPicPr>
+                    <pic:cNvPr id="1" name=""/>
+                    <pic:cNvPicPr/>
+                  </pic:nvPicPr>
+                  <pic:blipFill>
+                    <a:blip r:embed="rId51"/>
+                    <a:stretch>
+                      <a:fillRect/>
+                    </a:stretch>
+                  </pic:blipFill>
+                  <pic:spPr>
+                    <a:xfrm>
+                      <a:off x="0" y="0"/>
+                      <a:ext cx="4877223" cy="6073666"/>
+                    </a:xfrm>
+                    <a:prstGeom prst="rect">
+                      <a:avLst/>
+                    </a:prstGeom>
+                  </pic:spPr>
+                </pic:pic>
+              </a:graphicData>
+            </a:graphic>
+          </wp:inline>
+        </w:drawing>
+      </w:r>
+      <w:r>
+        <w:rPr>
+          <w:noProof/>
+          <w:lang w:eastAsia="ru-RU"/>
+        </w:rPr>
+        <w:t xml:space="preserve"> </w:t>
+      </w:r>
+      <w:bookmarkStart w:id="1" w:name="_GoBack"/>
+      <w:r>
+        <w:rPr>
+          <w:rStyle w:val="a3"/>
+          <w:rFonts w:ascii="Times New Roman" w:hAnsi="Times New Roman" w:cs="Times New Roman"/>
+          <w:bCs w:val="0"/>
+          <w:sz w:val="40"/>
+          <w:szCs w:val="28"/>
+          <w:lang w:val="uk-UA"/>
+        </w:rPr>
+        <w:lastRenderedPageBreak/>
+        <w:drawing>
+          <wp:inline distT="0" distB="0" distL="0" distR="0" wp14:anchorId="23AE4597" wp14:editId="044B30A9">
+            <wp:extent cx="5940425" cy="6871970"/>
+            <wp:effectExtent l="0" t="0" r="3175" b="5080"/>
+            <wp:docPr id="49" name="Рисунок 49"/>
+            <wp:cNvGraphicFramePr>
+              <a:graphicFrameLocks xmlns:a="http://schemas.openxmlformats.org/drawingml/2006/main" noChangeAspect="1"/>
+            </wp:cNvGraphicFramePr>
+            <a:graphic xmlns:a="http://schemas.openxmlformats.org/drawingml/2006/main">
+              <a:graphicData uri="http://schemas.openxmlformats.org/drawingml/2006/picture">
+                <pic:pic xmlns:pic="http://schemas.openxmlformats.org/drawingml/2006/picture">
+                  <pic:nvPicPr>
+                    <pic:cNvPr id="1" name=""/>
+                    <pic:cNvPicPr/>
+                  </pic:nvPicPr>
+                  <pic:blipFill>
+                    <a:blip r:embed="rId52"/>
+                    <a:stretch>
+                      <a:fillRect/>
+                    </a:stretch>
+                  </pic:blipFill>
+                  <pic:spPr>
+                    <a:xfrm>
+                      <a:off x="0" y="0"/>
+                      <a:ext cx="5940425" cy="6871970"/>
+                    </a:xfrm>
+                    <a:prstGeom prst="rect">
+                      <a:avLst/>
+                    </a:prstGeom>
+                  </pic:spPr>
+                </pic:pic>
+              </a:graphicData>
+            </a:graphic>
+          </wp:inline>
+        </w:drawing>
+      </w:r>
+      <w:bookmarkEnd w:id="1"/>
     </w:p>
     <w:sectPr>
       <w:pgSz w:w="11906" w:h="16838"/>
@@ -4930,9 +5556,9 @@
 <file path=word/numbering.xml><?xml version="1.0" encoding="utf-8"?>
 <w:numbering xmlns:wpc="http://schemas.microsoft.com/office/word/2010/wordprocessingCanvas" xmlns:cx="http://schemas.microsoft.com/office/drawing/2014/chartex" xmlns:cx1="http://schemas.microsoft.com/office/drawing/2015/9/8/chartex" xmlns:mc="http://schemas.openxmlformats.org/markup-compatibility/2006" xmlns:o="urn:schemas-microsoft-com:office:office" xmlns:r="http://schemas.openxmlformats.org/officeDocument/2006/relationships" xmlns:m="http://schemas.openxmlformats.org/officeDocument/2006/math" xmlns:v="urn:schemas-microsoft-com:vml" xmlns:wp14="http://schemas.microsoft.com/office/word/2010/wordprocessingDrawing" xmlns:wp="http://schemas.openxmlformats.org/drawingml/2006/wordprocessingDrawing" xmlns:w10="urn:schemas-microsoft-com:office:word" xmlns:w="http://schemas.openxmlformats.org/wordprocessingml/2006/main" xmlns:w14="http://schemas.microsoft.com/office/word/2010/wordml" xmlns:w15="http://schemas.microsoft.com/office/word/2012/wordml" xmlns:w16se="http://schemas.microsoft.com/office/word/2015/wordml/symex" xmlns:wpg="http://schemas.microsoft.com/office/word/2010/wordprocessingGroup" xmlns:wpi="http://schemas.microsoft.com/office/word/2010/wordprocessingInk" xmlns:wne="http://schemas.microsoft.com/office/word/2006/wordml" xmlns:wps="http://schemas.microsoft.com/office/word/2010/wordprocessingShape" mc:Ignorable="w14 w15 w16se wp14">
   <w:abstractNum w:abstractNumId="0" w15:restartNumberingAfterBreak="0">
-    <w:nsid w:val="117A15B7"/>
+    <w:nsid w:val="011C3975"/>
     <w:multiLevelType w:val="hybridMultilevel"/>
-    <w:tmpl w:val="6BEA8B16"/>
+    <w:tmpl w:val="CA6C2C0C"/>
     <w:lvl w:ilvl="0" w:tplc="04090011">
       <w:start w:val="1"/>
       <w:numFmt w:val="decimal"/>
@@ -5019,9 +5645,9 @@
     </w:lvl>
   </w:abstractNum>
   <w:abstractNum w:abstractNumId="1" w15:restartNumberingAfterBreak="0">
-    <w:nsid w:val="18B75029"/>
+    <w:nsid w:val="117A15B7"/>
     <w:multiLevelType w:val="hybridMultilevel"/>
-    <w:tmpl w:val="CA6C2C0C"/>
+    <w:tmpl w:val="6BEA8B16"/>
     <w:lvl w:ilvl="0" w:tplc="04090011">
       <w:start w:val="1"/>
       <w:numFmt w:val="decimal"/>
@@ -5108,6 +5734,95 @@
     </w:lvl>
   </w:abstractNum>
   <w:abstractNum w:abstractNumId="2" w15:restartNumberingAfterBreak="0">
+    <w:nsid w:val="18B75029"/>
+    <w:multiLevelType w:val="hybridMultilevel"/>
+    <w:tmpl w:val="CA6C2C0C"/>
+    <w:lvl w:ilvl="0" w:tplc="04090011">
+      <w:start w:val="1"/>
+      <w:numFmt w:val="decimal"/>
+      <w:lvlText w:val="%1)"/>
+      <w:lvlJc w:val="left"/>
+      <w:pPr>
+        <w:ind w:left="720" w:hanging="360"/>
+      </w:pPr>
+      <w:rPr>
+        <w:rFonts w:hint="default"/>
+      </w:rPr>
+    </w:lvl>
+    <w:lvl w:ilvl="1" w:tplc="04090019" w:tentative="1">
+      <w:start w:val="1"/>
+      <w:numFmt w:val="lowerLetter"/>
+      <w:lvlText w:val="%2."/>
+      <w:lvlJc w:val="left"/>
+      <w:pPr>
+        <w:ind w:left="1440" w:hanging="360"/>
+      </w:pPr>
+    </w:lvl>
+    <w:lvl w:ilvl="2" w:tplc="0409001B" w:tentative="1">
+      <w:start w:val="1"/>
+      <w:numFmt w:val="lowerRoman"/>
+      <w:lvlText w:val="%3."/>
+      <w:lvlJc w:val="right"/>
+      <w:pPr>
+        <w:ind w:left="2160" w:hanging="180"/>
+      </w:pPr>
+    </w:lvl>
+    <w:lvl w:ilvl="3" w:tplc="0409000F" w:tentative="1">
+      <w:start w:val="1"/>
+      <w:numFmt w:val="decimal"/>
+      <w:lvlText w:val="%4."/>
+      <w:lvlJc w:val="left"/>
+      <w:pPr>
+        <w:ind w:left="2880" w:hanging="360"/>
+      </w:pPr>
+    </w:lvl>
+    <w:lvl w:ilvl="4" w:tplc="04090019" w:tentative="1">
+      <w:start w:val="1"/>
+      <w:numFmt w:val="lowerLetter"/>
+      <w:lvlText w:val="%5."/>
+      <w:lvlJc w:val="left"/>
+      <w:pPr>
+        <w:ind w:left="3600" w:hanging="360"/>
+      </w:pPr>
+    </w:lvl>
+    <w:lvl w:ilvl="5" w:tplc="0409001B" w:tentative="1">
+      <w:start w:val="1"/>
+      <w:numFmt w:val="lowerRoman"/>
+      <w:lvlText w:val="%6."/>
+      <w:lvlJc w:val="right"/>
+      <w:pPr>
+        <w:ind w:left="4320" w:hanging="180"/>
+      </w:pPr>
+    </w:lvl>
+    <w:lvl w:ilvl="6" w:tplc="0409000F" w:tentative="1">
+      <w:start w:val="1"/>
+      <w:numFmt w:val="decimal"/>
+      <w:lvlText w:val="%7."/>
+      <w:lvlJc w:val="left"/>
+      <w:pPr>
+        <w:ind w:left="5040" w:hanging="360"/>
+      </w:pPr>
+    </w:lvl>
+    <w:lvl w:ilvl="7" w:tplc="04090019" w:tentative="1">
+      <w:start w:val="1"/>
+      <w:numFmt w:val="lowerLetter"/>
+      <w:lvlText w:val="%8."/>
+      <w:lvlJc w:val="left"/>
+      <w:pPr>
+        <w:ind w:left="5760" w:hanging="360"/>
+      </w:pPr>
+    </w:lvl>
+    <w:lvl w:ilvl="8" w:tplc="0409001B" w:tentative="1">
+      <w:start w:val="1"/>
+      <w:numFmt w:val="lowerRoman"/>
+      <w:lvlText w:val="%9."/>
+      <w:lvlJc w:val="right"/>
+      <w:pPr>
+        <w:ind w:left="6480" w:hanging="180"/>
+      </w:pPr>
+    </w:lvl>
+  </w:abstractNum>
+  <w:abstractNum w:abstractNumId="3" w15:restartNumberingAfterBreak="0">
     <w:nsid w:val="28C84463"/>
     <w:multiLevelType w:val="hybridMultilevel"/>
     <w:tmpl w:val="7A1CFDD2"/>
@@ -5196,10 +5911,99 @@
       </w:pPr>
     </w:lvl>
   </w:abstractNum>
-  <w:abstractNum w:abstractNumId="3" w15:restartNumberingAfterBreak="0">
-    <w:nsid w:val="6CE54FE5"/>
+  <w:abstractNum w:abstractNumId="4" w15:restartNumberingAfterBreak="0">
+    <w:nsid w:val="668A1380"/>
     <w:multiLevelType w:val="hybridMultilevel"/>
-    <w:tmpl w:val="E6D05908"/>
+    <w:tmpl w:val="BA96BDE0"/>
+    <w:lvl w:ilvl="0" w:tplc="0419000F">
+      <w:start w:val="2"/>
+      <w:numFmt w:val="decimal"/>
+      <w:lvlText w:val="%1."/>
+      <w:lvlJc w:val="left"/>
+      <w:pPr>
+        <w:ind w:left="720" w:hanging="360"/>
+      </w:pPr>
+      <w:rPr>
+        <w:rFonts w:hint="default"/>
+      </w:rPr>
+    </w:lvl>
+    <w:lvl w:ilvl="1" w:tplc="04190019" w:tentative="1">
+      <w:start w:val="1"/>
+      <w:numFmt w:val="lowerLetter"/>
+      <w:lvlText w:val="%2."/>
+      <w:lvlJc w:val="left"/>
+      <w:pPr>
+        <w:ind w:left="1440" w:hanging="360"/>
+      </w:pPr>
+    </w:lvl>
+    <w:lvl w:ilvl="2" w:tplc="0419001B" w:tentative="1">
+      <w:start w:val="1"/>
+      <w:numFmt w:val="lowerRoman"/>
+      <w:lvlText w:val="%3."/>
+      <w:lvlJc w:val="right"/>
+      <w:pPr>
+        <w:ind w:left="2160" w:hanging="180"/>
+      </w:pPr>
+    </w:lvl>
+    <w:lvl w:ilvl="3" w:tplc="0419000F" w:tentative="1">
+      <w:start w:val="1"/>
+      <w:numFmt w:val="decimal"/>
+      <w:lvlText w:val="%4."/>
+      <w:lvlJc w:val="left"/>
+      <w:pPr>
+        <w:ind w:left="2880" w:hanging="360"/>
+      </w:pPr>
+    </w:lvl>
+    <w:lvl w:ilvl="4" w:tplc="04190019" w:tentative="1">
+      <w:start w:val="1"/>
+      <w:numFmt w:val="lowerLetter"/>
+      <w:lvlText w:val="%5."/>
+      <w:lvlJc w:val="left"/>
+      <w:pPr>
+        <w:ind w:left="3600" w:hanging="360"/>
+      </w:pPr>
+    </w:lvl>
+    <w:lvl w:ilvl="5" w:tplc="0419001B" w:tentative="1">
+      <w:start w:val="1"/>
+      <w:numFmt w:val="lowerRoman"/>
+      <w:lvlText w:val="%6."/>
+      <w:lvlJc w:val="right"/>
+      <w:pPr>
+        <w:ind w:left="4320" w:hanging="180"/>
+      </w:pPr>
+    </w:lvl>
+    <w:lvl w:ilvl="6" w:tplc="0419000F" w:tentative="1">
+      <w:start w:val="1"/>
+      <w:numFmt w:val="decimal"/>
+      <w:lvlText w:val="%7."/>
+      <w:lvlJc w:val="left"/>
+      <w:pPr>
+        <w:ind w:left="5040" w:hanging="360"/>
+      </w:pPr>
+    </w:lvl>
+    <w:lvl w:ilvl="7" w:tplc="04190019" w:tentative="1">
+      <w:start w:val="1"/>
+      <w:numFmt w:val="lowerLetter"/>
+      <w:lvlText w:val="%8."/>
+      <w:lvlJc w:val="left"/>
+      <w:pPr>
+        <w:ind w:left="5760" w:hanging="360"/>
+      </w:pPr>
+    </w:lvl>
+    <w:lvl w:ilvl="8" w:tplc="0419001B" w:tentative="1">
+      <w:start w:val="1"/>
+      <w:numFmt w:val="lowerRoman"/>
+      <w:lvlText w:val="%9."/>
+      <w:lvlJc w:val="right"/>
+      <w:pPr>
+        <w:ind w:left="6480" w:hanging="180"/>
+      </w:pPr>
+    </w:lvl>
+  </w:abstractNum>
+  <w:abstractNum w:abstractNumId="5" w15:restartNumberingAfterBreak="0">
+    <w:nsid w:val="6C0A7FAC"/>
+    <w:multiLevelType w:val="hybridMultilevel"/>
+    <w:tmpl w:val="CA6C2C0C"/>
     <w:lvl w:ilvl="0" w:tplc="04090011">
       <w:start w:val="1"/>
       <w:numFmt w:val="decimal"/>
@@ -5285,14 +6089,103 @@
       </w:pPr>
     </w:lvl>
   </w:abstractNum>
+  <w:abstractNum w:abstractNumId="6" w15:restartNumberingAfterBreak="0">
+    <w:nsid w:val="6CE54FE5"/>
+    <w:multiLevelType w:val="hybridMultilevel"/>
+    <w:tmpl w:val="E6D05908"/>
+    <w:lvl w:ilvl="0" w:tplc="04090011">
+      <w:start w:val="1"/>
+      <w:numFmt w:val="decimal"/>
+      <w:lvlText w:val="%1)"/>
+      <w:lvlJc w:val="left"/>
+      <w:pPr>
+        <w:ind w:left="720" w:hanging="360"/>
+      </w:pPr>
+      <w:rPr>
+        <w:rFonts w:hint="default"/>
+      </w:rPr>
+    </w:lvl>
+    <w:lvl w:ilvl="1" w:tplc="04090019" w:tentative="1">
+      <w:start w:val="1"/>
+      <w:numFmt w:val="lowerLetter"/>
+      <w:lvlText w:val="%2."/>
+      <w:lvlJc w:val="left"/>
+      <w:pPr>
+        <w:ind w:left="1440" w:hanging="360"/>
+      </w:pPr>
+    </w:lvl>
+    <w:lvl w:ilvl="2" w:tplc="0409001B" w:tentative="1">
+      <w:start w:val="1"/>
+      <w:numFmt w:val="lowerRoman"/>
+      <w:lvlText w:val="%3."/>
+      <w:lvlJc w:val="right"/>
+      <w:pPr>
+        <w:ind w:left="2160" w:hanging="180"/>
+      </w:pPr>
+    </w:lvl>
+    <w:lvl w:ilvl="3" w:tplc="0409000F" w:tentative="1">
+      <w:start w:val="1"/>
+      <w:numFmt w:val="decimal"/>
+      <w:lvlText w:val="%4."/>
+      <w:lvlJc w:val="left"/>
+      <w:pPr>
+        <w:ind w:left="2880" w:hanging="360"/>
+      </w:pPr>
+    </w:lvl>
+    <w:lvl w:ilvl="4" w:tplc="04090019" w:tentative="1">
+      <w:start w:val="1"/>
+      <w:numFmt w:val="lowerLetter"/>
+      <w:lvlText w:val="%5."/>
+      <w:lvlJc w:val="left"/>
+      <w:pPr>
+        <w:ind w:left="3600" w:hanging="360"/>
+      </w:pPr>
+    </w:lvl>
+    <w:lvl w:ilvl="5" w:tplc="0409001B" w:tentative="1">
+      <w:start w:val="1"/>
+      <w:numFmt w:val="lowerRoman"/>
+      <w:lvlText w:val="%6."/>
+      <w:lvlJc w:val="right"/>
+      <w:pPr>
+        <w:ind w:left="4320" w:hanging="180"/>
+      </w:pPr>
+    </w:lvl>
+    <w:lvl w:ilvl="6" w:tplc="0409000F" w:tentative="1">
+      <w:start w:val="1"/>
+      <w:numFmt w:val="decimal"/>
+      <w:lvlText w:val="%7."/>
+      <w:lvlJc w:val="left"/>
+      <w:pPr>
+        <w:ind w:left="5040" w:hanging="360"/>
+      </w:pPr>
+    </w:lvl>
+    <w:lvl w:ilvl="7" w:tplc="04090019" w:tentative="1">
+      <w:start w:val="1"/>
+      <w:numFmt w:val="lowerLetter"/>
+      <w:lvlText w:val="%8."/>
+      <w:lvlJc w:val="left"/>
+      <w:pPr>
+        <w:ind w:left="5760" w:hanging="360"/>
+      </w:pPr>
+    </w:lvl>
+    <w:lvl w:ilvl="8" w:tplc="0409001B" w:tentative="1">
+      <w:start w:val="1"/>
+      <w:numFmt w:val="lowerRoman"/>
+      <w:lvlText w:val="%9."/>
+      <w:lvlJc w:val="right"/>
+      <w:pPr>
+        <w:ind w:left="6480" w:hanging="180"/>
+      </w:pPr>
+    </w:lvl>
+  </w:abstractNum>
   <w:num w:numId="1">
+    <w:abstractNumId w:val="6"/>
+  </w:num>
+  <w:num w:numId="2">
     <w:abstractNumId w:val="3"/>
   </w:num>
-  <w:num w:numId="2">
-    <w:abstractNumId w:val="2"/>
-  </w:num>
   <w:num w:numId="3">
-    <w:abstractNumId w:val="3"/>
+    <w:abstractNumId w:val="6"/>
     <w:lvlOverride w:ilvl="0">
       <w:startOverride w:val="1"/>
     </w:lvlOverride>
@@ -5322,10 +6215,49 @@
     </w:lvlOverride>
   </w:num>
   <w:num w:numId="4">
-    <w:abstractNumId w:val="0"/>
+    <w:abstractNumId w:val="1"/>
   </w:num>
   <w:num w:numId="5">
-    <w:abstractNumId w:val="1"/>
+    <w:abstractNumId w:val="2"/>
+  </w:num>
+  <w:num w:numId="6">
+    <w:abstractNumId w:val="2"/>
+    <w:lvlOverride w:ilvl="0">
+      <w:startOverride w:val="1"/>
+    </w:lvlOverride>
+    <w:lvlOverride w:ilvl="1">
+      <w:startOverride w:val="1"/>
+    </w:lvlOverride>
+    <w:lvlOverride w:ilvl="2">
+      <w:startOverride w:val="1"/>
+    </w:lvlOverride>
+    <w:lvlOverride w:ilvl="3">
+      <w:startOverride w:val="1"/>
+    </w:lvlOverride>
+    <w:lvlOverride w:ilvl="4">
+      <w:startOverride w:val="1"/>
+    </w:lvlOverride>
+    <w:lvlOverride w:ilvl="5">
+      <w:startOverride w:val="1"/>
+    </w:lvlOverride>
+    <w:lvlOverride w:ilvl="6">
+      <w:startOverride w:val="1"/>
+    </w:lvlOverride>
+    <w:lvlOverride w:ilvl="7">
+      <w:startOverride w:val="1"/>
+    </w:lvlOverride>
+    <w:lvlOverride w:ilvl="8">
+      <w:startOverride w:val="1"/>
+    </w:lvlOverride>
+  </w:num>
+  <w:num w:numId="7">
+    <w:abstractNumId w:val="5"/>
+  </w:num>
+  <w:num w:numId="8">
+    <w:abstractNumId w:val="4"/>
+  </w:num>
+  <w:num w:numId="9">
+    <w:abstractNumId w:val="0"/>
   </w:num>
 </w:numbering>
 </file>

</xml_diff>